<commit_message>
update CV: added project AMEX
</commit_message>
<xml_diff>
--- a/assets/CV_CuongTranVan.docx
+++ b/assets/CV_CuongTranVan.docx
@@ -1,6 +1,6 @@
 
 <file path=word/document.xml><?xml version="1.0" encoding="utf-8"?>
-<w:document xmlns:wpc="http://schemas.microsoft.com/office/word/2010/wordprocessingCanvas" xmlns:mc="http://schemas.openxmlformats.org/markup-compatibility/2006" xmlns:o="urn:schemas-microsoft-com:office:office" xmlns:r="http://schemas.openxmlformats.org/officeDocument/2006/relationships" xmlns:m="http://schemas.openxmlformats.org/officeDocument/2006/math" xmlns:v="urn:schemas-microsoft-com:vml" xmlns:wp14="http://schemas.microsoft.com/office/word/2010/wordprocessingDrawing" xmlns:wp="http://schemas.openxmlformats.org/drawingml/2006/wordprocessingDrawing" xmlns:w10="urn:schemas-microsoft-com:office:word" xmlns:w="http://schemas.openxmlformats.org/wordprocessingml/2006/main" xmlns:w14="http://schemas.microsoft.com/office/word/2010/wordml" xmlns:w15="http://schemas.microsoft.com/office/word/2012/wordml" xmlns:wpg="http://schemas.microsoft.com/office/word/2010/wordprocessingGroup" xmlns:wpi="http://schemas.microsoft.com/office/word/2010/wordprocessingInk" xmlns:wne="http://schemas.microsoft.com/office/word/2006/wordml" xmlns:wps="http://schemas.microsoft.com/office/word/2010/wordprocessingShape" mc:Ignorable="w14 w15 wp14">
+<w:document xmlns:wpc="http://schemas.microsoft.com/office/word/2010/wordprocessingCanvas" xmlns:cx="http://schemas.microsoft.com/office/drawing/2014/chartex" xmlns:cx1="http://schemas.microsoft.com/office/drawing/2015/9/8/chartex" xmlns:cx2="http://schemas.microsoft.com/office/drawing/2015/10/21/chartex" xmlns:cx3="http://schemas.microsoft.com/office/drawing/2016/5/9/chartex" xmlns:cx4="http://schemas.microsoft.com/office/drawing/2016/5/10/chartex" xmlns:cx5="http://schemas.microsoft.com/office/drawing/2016/5/11/chartex" xmlns:cx6="http://schemas.microsoft.com/office/drawing/2016/5/12/chartex" xmlns:cx7="http://schemas.microsoft.com/office/drawing/2016/5/13/chartex" xmlns:cx8="http://schemas.microsoft.com/office/drawing/2016/5/14/chartex" xmlns:mc="http://schemas.openxmlformats.org/markup-compatibility/2006" xmlns:aink="http://schemas.microsoft.com/office/drawing/2016/ink" xmlns:am3d="http://schemas.microsoft.com/office/drawing/2017/model3d" xmlns:o="urn:schemas-microsoft-com:office:office" xmlns:r="http://schemas.openxmlformats.org/officeDocument/2006/relationships" xmlns:m="http://schemas.openxmlformats.org/officeDocument/2006/math" xmlns:v="urn:schemas-microsoft-com:vml" xmlns:wp14="http://schemas.microsoft.com/office/word/2010/wordprocessingDrawing" xmlns:wp="http://schemas.openxmlformats.org/drawingml/2006/wordprocessingDrawing" xmlns:w10="urn:schemas-microsoft-com:office:word" xmlns:w="http://schemas.openxmlformats.org/wordprocessingml/2006/main" xmlns:w14="http://schemas.microsoft.com/office/word/2010/wordml" xmlns:w15="http://schemas.microsoft.com/office/word/2012/wordml" xmlns:w16cex="http://schemas.microsoft.com/office/word/2018/wordml/cex" xmlns:w16cid="http://schemas.microsoft.com/office/word/2016/wordml/cid" xmlns:w16="http://schemas.microsoft.com/office/word/2018/wordml" xmlns:w16se="http://schemas.microsoft.com/office/word/2015/wordml/symex" xmlns:wpg="http://schemas.microsoft.com/office/word/2010/wordprocessingGroup" xmlns:wpi="http://schemas.microsoft.com/office/word/2010/wordprocessingInk" xmlns:wne="http://schemas.microsoft.com/office/word/2006/wordml" xmlns:wps="http://schemas.microsoft.com/office/word/2010/wordprocessingShape" mc:Ignorable="w14 w15 w16se w16cid w16 w16cex wp14">
   <w:body>
     <w:p>
       <w:pPr>
@@ -670,67 +670,7 @@
           <w:w w:val="92"/>
           <w:sz w:val="22"/>
         </w:rPr>
-        <w:t>15/56/15</w:t>
-      </w:r>
-      <w:r>
-        <w:rPr>
-          <w:rFonts w:ascii="Calibri" w:hAnsi="Calibri" w:cs="Calibri"/>
-          <w:noProof/>
-          <w:color w:val="000000"/>
-          <w:w w:val="92"/>
-          <w:sz w:val="22"/>
-        </w:rPr>
-        <w:t> </w:t>
-      </w:r>
-      <w:r>
-        <w:rPr>
-          <w:rFonts w:ascii="Verdana" w:hAnsi="Verdana" w:cs="Verdana"/>
-          <w:noProof/>
-          <w:color w:val="333333"/>
-          <w:w w:val="92"/>
-          <w:sz w:val="22"/>
-        </w:rPr>
-        <w:t>Võ</w:t>
-      </w:r>
-      <w:r>
-        <w:rPr>
-          <w:rFonts w:ascii="Calibri" w:hAnsi="Calibri" w:cs="Calibri"/>
-          <w:noProof/>
-          <w:color w:val="000000"/>
-          <w:w w:val="92"/>
-          <w:sz w:val="22"/>
-        </w:rPr>
-        <w:t> </w:t>
-      </w:r>
-      <w:r>
-        <w:rPr>
-          <w:rFonts w:ascii="Verdana" w:hAnsi="Verdana" w:cs="Verdana"/>
-          <w:noProof/>
-          <w:color w:val="333333"/>
-          <w:w w:val="92"/>
-          <w:sz w:val="22"/>
-        </w:rPr>
-        <w:t>Duy</w:t>
-      </w:r>
-      <w:r>
-        <w:rPr>
-          <w:rFonts w:ascii="Calibri" w:hAnsi="Calibri" w:cs="Calibri"/>
-          <w:noProof/>
-          <w:color w:val="000000"/>
-          <w:w w:val="92"/>
-          <w:sz w:val="22"/>
-        </w:rPr>
-        <w:t> </w:t>
-      </w:r>
-      <w:r>
-        <w:rPr>
-          <w:rFonts w:ascii="Verdana" w:hAnsi="Verdana" w:cs="Verdana"/>
-          <w:noProof/>
-          <w:color w:val="333333"/>
-          <w:w w:val="92"/>
-          <w:sz w:val="22"/>
-        </w:rPr>
-        <w:t>Ninh</w:t>
+        <w:t>383 Nguyen Duy Trinh</w:t>
       </w:r>
     </w:p>
     <w:p>
@@ -750,7 +690,7 @@
           <w:w w:val="91"/>
           <w:sz w:val="22"/>
         </w:rPr>
-        <w:t>Ward</w:t>
+        <w:t>Binh Trung Tay</w:t>
       </w:r>
       <w:r>
         <w:rPr>
@@ -760,7 +700,7 @@
           <w:w w:val="91"/>
           <w:sz w:val="22"/>
         </w:rPr>
-        <w:t xml:space="preserve"> 22, </w:t>
+        <w:t xml:space="preserve">, </w:t>
       </w:r>
       <w:r>
         <w:rPr>
@@ -770,57 +710,17 @@
           <w:w w:val="91"/>
           <w:sz w:val="22"/>
         </w:rPr>
-        <w:t>Binh</w:t>
-      </w:r>
-      <w:r>
-        <w:rPr>
-          <w:rFonts w:ascii="Calibri" w:hAnsi="Calibri" w:cs="Calibri"/>
-          <w:noProof/>
-          <w:color w:val="000000"/>
+        <w:t>Dis</w:t>
+      </w:r>
+      <w:r>
+        <w:rPr>
+          <w:rFonts w:ascii="Verdana" w:hAnsi="Verdana" w:cs="Verdana"/>
+          <w:noProof/>
+          <w:color w:val="333333"/>
           <w:w w:val="91"/>
           <w:sz w:val="22"/>
         </w:rPr>
-        <w:t> </w:t>
-      </w:r>
-      <w:r>
-        <w:rPr>
-          <w:rFonts w:ascii="Verdana" w:hAnsi="Verdana" w:cs="Verdana"/>
-          <w:noProof/>
-          <w:color w:val="333333"/>
-          <w:w w:val="91"/>
-          <w:sz w:val="22"/>
-        </w:rPr>
-        <w:t>Thanh</w:t>
-      </w:r>
-      <w:r>
-        <w:rPr>
-          <w:rFonts w:ascii="Calibri" w:hAnsi="Calibri" w:cs="Calibri"/>
-          <w:noProof/>
-          <w:color w:val="000000"/>
-          <w:w w:val="91"/>
-          <w:sz w:val="22"/>
-        </w:rPr>
-        <w:t> </w:t>
-      </w:r>
-      <w:r>
-        <w:rPr>
-          <w:rFonts w:ascii="Verdana" w:hAnsi="Verdana" w:cs="Verdana"/>
-          <w:noProof/>
-          <w:color w:val="333333"/>
-          <w:w w:val="91"/>
-          <w:sz w:val="22"/>
-        </w:rPr>
-        <w:t>Dist</w:t>
-      </w:r>
-      <w:r>
-        <w:rPr>
-          <w:rFonts w:ascii="Verdana" w:hAnsi="Verdana" w:cs="Verdana"/>
-          <w:noProof/>
-          <w:color w:val="333333"/>
-          <w:w w:val="91"/>
-          <w:sz w:val="22"/>
-        </w:rPr>
-        <w:t>.</w:t>
+        <w:t>trict 2</w:t>
       </w:r>
       <w:r>
         <w:rPr>
@@ -1119,7 +1019,17 @@
           <w:w w:val="94"/>
           <w:sz w:val="22"/>
         </w:rPr>
-        <w:t>11</w:t>
+        <w:t>1</w:t>
+      </w:r>
+      <w:r>
+        <w:rPr>
+          <w:rFonts w:ascii="Verdana" w:hAnsi="Verdana" w:cs="Verdana"/>
+          <w:noProof/>
+          <w:color w:val="333333"/>
+          <w:w w:val="94"/>
+          <w:sz w:val="22"/>
+        </w:rPr>
+        <w:t>4</w:t>
       </w:r>
       <w:r>
         <w:rPr>
@@ -1201,37 +1111,7 @@
           <w:w w:val="96"/>
           <w:sz w:val="22"/>
         </w:rPr>
-        <w:t>English(</w:t>
-      </w:r>
-      <w:r>
-        <w:rPr>
-          <w:rFonts w:ascii="Calibri" w:hAnsi="Calibri" w:cs="Calibri"/>
-          <w:noProof/>
-          <w:color w:val="000000"/>
-          <w:w w:val="96"/>
-          <w:sz w:val="22"/>
-        </w:rPr>
-        <w:t> </w:t>
-      </w:r>
-      <w:r>
-        <w:rPr>
-          <w:rFonts w:ascii="Verdana" w:hAnsi="Verdana" w:cs="Verdana"/>
-          <w:noProof/>
-          <w:color w:val="333333"/>
-          <w:w w:val="96"/>
-          <w:sz w:val="22"/>
-        </w:rPr>
-        <w:t xml:space="preserve">Intermediate </w:t>
-      </w:r>
-      <w:r>
-        <w:rPr>
-          <w:rFonts w:ascii="Verdana" w:hAnsi="Verdana" w:cs="Verdana"/>
-          <w:noProof/>
-          <w:color w:val="333333"/>
-          <w:w w:val="96"/>
-          <w:sz w:val="22"/>
-        </w:rPr>
-        <w:t>)</w:t>
+        <w:t>English</w:t>
       </w:r>
     </w:p>
     <w:p>
@@ -1457,47 +1337,7 @@
           <w:w w:val="95"/>
           <w:sz w:val="22"/>
         </w:rPr>
-        <w:t>Global</w:t>
-      </w:r>
-      <w:r>
-        <w:rPr>
-          <w:rFonts w:ascii="Calibri" w:hAnsi="Calibri" w:cs="Calibri"/>
-          <w:noProof/>
-          <w:color w:val="000000"/>
-          <w:w w:val="95"/>
-          <w:sz w:val="22"/>
-        </w:rPr>
-        <w:t> </w:t>
-      </w:r>
-      <w:r>
-        <w:rPr>
-          <w:rFonts w:ascii="Verdana" w:hAnsi="Verdana" w:cs="Verdana"/>
-          <w:noProof/>
-          <w:color w:val="333333"/>
-          <w:w w:val="95"/>
-          <w:sz w:val="22"/>
-        </w:rPr>
-        <w:t>Cybersoft</w:t>
-      </w:r>
-      <w:r>
-        <w:rPr>
-          <w:rFonts w:ascii="Calibri" w:hAnsi="Calibri" w:cs="Calibri"/>
-          <w:noProof/>
-          <w:color w:val="000000"/>
-          <w:w w:val="95"/>
-          <w:sz w:val="22"/>
-        </w:rPr>
-        <w:t> </w:t>
-      </w:r>
-      <w:r>
-        <w:rPr>
-          <w:rFonts w:ascii="Verdana" w:hAnsi="Verdana" w:cs="Verdana"/>
-          <w:noProof/>
-          <w:color w:val="333333"/>
-          <w:w w:val="95"/>
-          <w:sz w:val="22"/>
-        </w:rPr>
-        <w:t>VN</w:t>
+        <w:t>EZIT Solution</w:t>
       </w:r>
     </w:p>
     <w:p>
@@ -1582,26 +1422,6 @@
         </w:rPr>
         <w:t>Experienced</w:t>
       </w:r>
-      <w:r>
-        <w:rPr>
-          <w:rFonts w:ascii="Calibri" w:hAnsi="Calibri" w:cs="Calibri"/>
-          <w:noProof/>
-          <w:color w:val="000000"/>
-          <w:w w:val="96"/>
-          <w:sz w:val="22"/>
-        </w:rPr>
-        <w:t> </w:t>
-      </w:r>
-      <w:r>
-        <w:rPr>
-          <w:rFonts w:ascii="Verdana" w:hAnsi="Verdana" w:cs="Verdana"/>
-          <w:noProof/>
-          <w:color w:val="333333"/>
-          <w:w w:val="96"/>
-          <w:sz w:val="22"/>
-        </w:rPr>
-        <w:t>(Non-Manager)</w:t>
-      </w:r>
     </w:p>
     <w:p>
       <w:pPr>
@@ -1662,47 +1482,27 @@
           <w:w w:val="94"/>
           <w:sz w:val="22"/>
         </w:rPr>
+        <w:t xml:space="preserve">Automation </w:t>
+      </w:r>
+      <w:r>
+        <w:rPr>
+          <w:rFonts w:ascii="Verdana" w:hAnsi="Verdana" w:cs="Verdana"/>
+          <w:noProof/>
+          <w:color w:val="333333"/>
+          <w:w w:val="94"/>
+          <w:sz w:val="22"/>
+        </w:rPr>
         <w:t>QC</w:t>
       </w:r>
       <w:r>
         <w:rPr>
-          <w:rFonts w:ascii="Calibri" w:hAnsi="Calibri" w:cs="Calibri"/>
-          <w:noProof/>
-          <w:color w:val="000000"/>
-          <w:w w:val="94"/>
-          <w:sz w:val="22"/>
-        </w:rPr>
-        <w:t> </w:t>
-      </w:r>
-      <w:r>
-        <w:rPr>
-          <w:rFonts w:ascii="Verdana" w:hAnsi="Verdana" w:cs="Verdana"/>
-          <w:noProof/>
-          <w:color w:val="333333"/>
-          <w:w w:val="94"/>
-          <w:sz w:val="22"/>
-        </w:rPr>
-        <w:t>–</w:t>
-      </w:r>
-      <w:r>
-        <w:rPr>
-          <w:rFonts w:ascii="Calibri" w:hAnsi="Calibri" w:cs="Calibri"/>
-          <w:noProof/>
-          <w:color w:val="000000"/>
-          <w:w w:val="94"/>
-          <w:sz w:val="22"/>
-        </w:rPr>
-        <w:t> </w:t>
-      </w:r>
-      <w:r>
-        <w:rPr>
-          <w:rFonts w:ascii="Verdana" w:hAnsi="Verdana" w:cs="Verdana"/>
-          <w:noProof/>
-          <w:color w:val="333333"/>
-          <w:w w:val="94"/>
-          <w:sz w:val="22"/>
-        </w:rPr>
-        <w:t>Automation – R&amp;D</w:t>
+          <w:rFonts w:ascii="Verdana" w:hAnsi="Verdana" w:cs="Verdana"/>
+          <w:noProof/>
+          <w:color w:val="333333"/>
+          <w:w w:val="94"/>
+          <w:sz w:val="22"/>
+        </w:rPr>
+        <w:t>– R&amp;D</w:t>
       </w:r>
     </w:p>
     <w:p>
@@ -6216,8 +6016,6 @@
           <w:sz w:val="22"/>
         </w:rPr>
       </w:pPr>
-      <w:bookmarkStart w:id="1" w:name="_GoBack"/>
-      <w:bookmarkEnd w:id="1"/>
       <w:r>
         <w:rPr>
           <w:rFonts w:ascii="Verdana" w:hAnsi="Verdana" w:cs="Verdana"/>
@@ -6246,7 +6044,62 @@
           <w:w w:val="95"/>
           <w:sz w:val="22"/>
         </w:rPr>
+        <w:t>AMEX One AP</w:t>
+      </w:r>
+      <w:r>
+        <w:rPr>
+          <w:sz w:val="22"/>
+        </w:rPr>
+        <w:t xml:space="preserve"> (2019 – Current)</w:t>
+      </w:r>
+    </w:p>
+    <w:p>
+      <w:pPr>
+        <w:spacing w:after="0" w:line="284" w:lineRule="exact"/>
+        <w:ind w:left="218" w:firstLine="790"/>
+        <w:rPr>
+          <w:sz w:val="22"/>
+        </w:rPr>
+      </w:pPr>
+      <w:r>
+        <w:rPr>
+          <w:rFonts w:ascii="Verdana" w:hAnsi="Verdana" w:cs="Verdana"/>
+          <w:noProof/>
+          <w:color w:val="333333"/>
+          <w:w w:val="95"/>
+          <w:sz w:val="22"/>
+        </w:rPr>
+        <w:t>Project:</w:t>
+      </w:r>
+      <w:r>
+        <w:rPr>
+          <w:rFonts w:ascii="Calibri" w:hAnsi="Calibri" w:cs="Calibri"/>
+          <w:noProof/>
+          <w:color w:val="000000"/>
+          <w:w w:val="95"/>
+          <w:sz w:val="22"/>
+        </w:rPr>
+        <w:t> </w:t>
+      </w:r>
+      <w:r>
+        <w:rPr>
+          <w:rFonts w:ascii="Verdana" w:hAnsi="Verdana" w:cs="Verdana"/>
+          <w:noProof/>
+          <w:color w:val="333333"/>
+          <w:w w:val="95"/>
+          <w:sz w:val="22"/>
+        </w:rPr>
         <w:t>ACOM SaaS</w:t>
+      </w:r>
+      <w:r>
+        <w:rPr>
+          <w:rFonts w:ascii="Verdana" w:hAnsi="Verdana" w:cs="Verdana"/>
+          <w:noProof/>
+          <w:color w:val="333333"/>
+          <w:w w:val="95"/>
+          <w:sz w:val="22"/>
+        </w:rPr>
+        <w:t xml:space="preserve"> (2014 – 2019)</w:t>
       </w:r>
     </w:p>
     <w:p>
@@ -12387,7 +12240,7 @@
 </file>
 
 <file path=word/endnotes.xml><?xml version="1.0" encoding="utf-8"?>
-<w:endnotes xmlns:wpc="http://schemas.microsoft.com/office/word/2010/wordprocessingCanvas" xmlns:mc="http://schemas.openxmlformats.org/markup-compatibility/2006" xmlns:o="urn:schemas-microsoft-com:office:office" xmlns:r="http://schemas.openxmlformats.org/officeDocument/2006/relationships" xmlns:m="http://schemas.openxmlformats.org/officeDocument/2006/math" xmlns:v="urn:schemas-microsoft-com:vml" xmlns:wp14="http://schemas.microsoft.com/office/word/2010/wordprocessingDrawing" xmlns:wp="http://schemas.openxmlformats.org/drawingml/2006/wordprocessingDrawing" xmlns:w10="urn:schemas-microsoft-com:office:word" xmlns:w="http://schemas.openxmlformats.org/wordprocessingml/2006/main" xmlns:w14="http://schemas.microsoft.com/office/word/2010/wordml" xmlns:w15="http://schemas.microsoft.com/office/word/2012/wordml" xmlns:wpg="http://schemas.microsoft.com/office/word/2010/wordprocessingGroup" xmlns:wpi="http://schemas.microsoft.com/office/word/2010/wordprocessingInk" xmlns:wne="http://schemas.microsoft.com/office/word/2006/wordml" xmlns:wps="http://schemas.microsoft.com/office/word/2010/wordprocessingShape" mc:Ignorable="w14 w15 wp14">
+<w:endnotes xmlns:wpc="http://schemas.microsoft.com/office/word/2010/wordprocessingCanvas" xmlns:cx="http://schemas.microsoft.com/office/drawing/2014/chartex" xmlns:cx1="http://schemas.microsoft.com/office/drawing/2015/9/8/chartex" xmlns:cx2="http://schemas.microsoft.com/office/drawing/2015/10/21/chartex" xmlns:cx3="http://schemas.microsoft.com/office/drawing/2016/5/9/chartex" xmlns:cx4="http://schemas.microsoft.com/office/drawing/2016/5/10/chartex" xmlns:cx5="http://schemas.microsoft.com/office/drawing/2016/5/11/chartex" xmlns:cx6="http://schemas.microsoft.com/office/drawing/2016/5/12/chartex" xmlns:cx7="http://schemas.microsoft.com/office/drawing/2016/5/13/chartex" xmlns:cx8="http://schemas.microsoft.com/office/drawing/2016/5/14/chartex" xmlns:mc="http://schemas.openxmlformats.org/markup-compatibility/2006" xmlns:aink="http://schemas.microsoft.com/office/drawing/2016/ink" xmlns:am3d="http://schemas.microsoft.com/office/drawing/2017/model3d" xmlns:o="urn:schemas-microsoft-com:office:office" xmlns:r="http://schemas.openxmlformats.org/officeDocument/2006/relationships" xmlns:m="http://schemas.openxmlformats.org/officeDocument/2006/math" xmlns:v="urn:schemas-microsoft-com:vml" xmlns:wp14="http://schemas.microsoft.com/office/word/2010/wordprocessingDrawing" xmlns:wp="http://schemas.openxmlformats.org/drawingml/2006/wordprocessingDrawing" xmlns:w10="urn:schemas-microsoft-com:office:word" xmlns:w="http://schemas.openxmlformats.org/wordprocessingml/2006/main" xmlns:w14="http://schemas.microsoft.com/office/word/2010/wordml" xmlns:w15="http://schemas.microsoft.com/office/word/2012/wordml" xmlns:w16cex="http://schemas.microsoft.com/office/word/2018/wordml/cex" xmlns:w16cid="http://schemas.microsoft.com/office/word/2016/wordml/cid" xmlns:w16="http://schemas.microsoft.com/office/word/2018/wordml" xmlns:w16se="http://schemas.microsoft.com/office/word/2015/wordml/symex" xmlns:wpg="http://schemas.microsoft.com/office/word/2010/wordprocessingGroup" xmlns:wpi="http://schemas.microsoft.com/office/word/2010/wordprocessingInk" xmlns:wne="http://schemas.microsoft.com/office/word/2006/wordml" xmlns:wps="http://schemas.microsoft.com/office/word/2010/wordprocessingShape" mc:Ignorable="w14 w15 w16se w16cid w16 w16cex wp14">
   <w:endnote w:type="separator" w:id="-1">
     <w:p>
       <w:pPr>
@@ -12412,7 +12265,7 @@
 </file>
 
 <file path=word/footnotes.xml><?xml version="1.0" encoding="utf-8"?>
-<w:footnotes xmlns:wpc="http://schemas.microsoft.com/office/word/2010/wordprocessingCanvas" xmlns:mc="http://schemas.openxmlformats.org/markup-compatibility/2006" xmlns:o="urn:schemas-microsoft-com:office:office" xmlns:r="http://schemas.openxmlformats.org/officeDocument/2006/relationships" xmlns:m="http://schemas.openxmlformats.org/officeDocument/2006/math" xmlns:v="urn:schemas-microsoft-com:vml" xmlns:wp14="http://schemas.microsoft.com/office/word/2010/wordprocessingDrawing" xmlns:wp="http://schemas.openxmlformats.org/drawingml/2006/wordprocessingDrawing" xmlns:w10="urn:schemas-microsoft-com:office:word" xmlns:w="http://schemas.openxmlformats.org/wordprocessingml/2006/main" xmlns:w14="http://schemas.microsoft.com/office/word/2010/wordml" xmlns:w15="http://schemas.microsoft.com/office/word/2012/wordml" xmlns:wpg="http://schemas.microsoft.com/office/word/2010/wordprocessingGroup" xmlns:wpi="http://schemas.microsoft.com/office/word/2010/wordprocessingInk" xmlns:wne="http://schemas.microsoft.com/office/word/2006/wordml" xmlns:wps="http://schemas.microsoft.com/office/word/2010/wordprocessingShape" mc:Ignorable="w14 w15 wp14">
+<w:footnotes xmlns:wpc="http://schemas.microsoft.com/office/word/2010/wordprocessingCanvas" xmlns:cx="http://schemas.microsoft.com/office/drawing/2014/chartex" xmlns:cx1="http://schemas.microsoft.com/office/drawing/2015/9/8/chartex" xmlns:cx2="http://schemas.microsoft.com/office/drawing/2015/10/21/chartex" xmlns:cx3="http://schemas.microsoft.com/office/drawing/2016/5/9/chartex" xmlns:cx4="http://schemas.microsoft.com/office/drawing/2016/5/10/chartex" xmlns:cx5="http://schemas.microsoft.com/office/drawing/2016/5/11/chartex" xmlns:cx6="http://schemas.microsoft.com/office/drawing/2016/5/12/chartex" xmlns:cx7="http://schemas.microsoft.com/office/drawing/2016/5/13/chartex" xmlns:cx8="http://schemas.microsoft.com/office/drawing/2016/5/14/chartex" xmlns:mc="http://schemas.openxmlformats.org/markup-compatibility/2006" xmlns:aink="http://schemas.microsoft.com/office/drawing/2016/ink" xmlns:am3d="http://schemas.microsoft.com/office/drawing/2017/model3d" xmlns:o="urn:schemas-microsoft-com:office:office" xmlns:r="http://schemas.openxmlformats.org/officeDocument/2006/relationships" xmlns:m="http://schemas.openxmlformats.org/officeDocument/2006/math" xmlns:v="urn:schemas-microsoft-com:vml" xmlns:wp14="http://schemas.microsoft.com/office/word/2010/wordprocessingDrawing" xmlns:wp="http://schemas.openxmlformats.org/drawingml/2006/wordprocessingDrawing" xmlns:w10="urn:schemas-microsoft-com:office:word" xmlns:w="http://schemas.openxmlformats.org/wordprocessingml/2006/main" xmlns:w14="http://schemas.microsoft.com/office/word/2010/wordml" xmlns:w15="http://schemas.microsoft.com/office/word/2012/wordml" xmlns:w16cex="http://schemas.microsoft.com/office/word/2018/wordml/cex" xmlns:w16cid="http://schemas.microsoft.com/office/word/2016/wordml/cid" xmlns:w16="http://schemas.microsoft.com/office/word/2018/wordml" xmlns:w16se="http://schemas.microsoft.com/office/word/2015/wordml/symex" xmlns:wpg="http://schemas.microsoft.com/office/word/2010/wordprocessingGroup" xmlns:wpi="http://schemas.microsoft.com/office/word/2010/wordprocessingInk" xmlns:wne="http://schemas.microsoft.com/office/word/2006/wordml" xmlns:wps="http://schemas.microsoft.com/office/word/2010/wordprocessingShape" mc:Ignorable="w14 w15 w16se w16cid w16 w16cex wp14">
   <w:footnote w:type="separator" w:id="-1">
     <w:p>
       <w:pPr>
@@ -12437,7 +12290,7 @@
 </file>
 
 <file path=word/styles.xml><?xml version="1.0" encoding="utf-8"?>
-<w:styles xmlns:mc="http://schemas.openxmlformats.org/markup-compatibility/2006" xmlns:r="http://schemas.openxmlformats.org/officeDocument/2006/relationships" xmlns:w="http://schemas.openxmlformats.org/wordprocessingml/2006/main" xmlns:w14="http://schemas.microsoft.com/office/word/2010/wordml" xmlns:w15="http://schemas.microsoft.com/office/word/2012/wordml" mc:Ignorable="w14 w15">
+<w:styles xmlns:mc="http://schemas.openxmlformats.org/markup-compatibility/2006" xmlns:r="http://schemas.openxmlformats.org/officeDocument/2006/relationships" xmlns:w="http://schemas.openxmlformats.org/wordprocessingml/2006/main" xmlns:w14="http://schemas.microsoft.com/office/word/2010/wordml" xmlns:w15="http://schemas.microsoft.com/office/word/2012/wordml" xmlns:w16cex="http://schemas.microsoft.com/office/word/2018/wordml/cex" xmlns:w16cid="http://schemas.microsoft.com/office/word/2016/wordml/cid" xmlns:w16="http://schemas.microsoft.com/office/word/2018/wordml" xmlns:w16se="http://schemas.microsoft.com/office/word/2015/wordml/symex" mc:Ignorable="w14 w15 w16se w16cid w16 w16cex">
   <w:docDefaults>
     <w:rPrDefault>
       <w:rPr>
@@ -12455,7 +12308,7 @@
       </w:pPr>
     </w:pPrDefault>
   </w:docDefaults>
-  <w:latentStyles w:defLockedState="0" w:defUIPriority="99" w:defSemiHidden="0" w:defUnhideWhenUsed="0" w:defQFormat="0" w:count="371">
+  <w:latentStyles w:defLockedState="0" w:defUIPriority="99" w:defSemiHidden="0" w:defUnhideWhenUsed="0" w:defQFormat="0" w:count="376">
     <w:lsdException w:name="Normal" w:uiPriority="0" w:qFormat="1"/>
     <w:lsdException w:name="heading 1" w:uiPriority="9" w:qFormat="1"/>
     <w:lsdException w:name="heading 2" w:semiHidden="1" w:uiPriority="9" w:unhideWhenUsed="1" w:qFormat="1"/>
@@ -12561,7 +12414,6 @@
     <w:lsdException w:name="HTML Sample" w:semiHidden="1" w:unhideWhenUsed="1"/>
     <w:lsdException w:name="HTML Typewriter" w:semiHidden="1" w:unhideWhenUsed="1"/>
     <w:lsdException w:name="HTML Variable" w:semiHidden="1" w:unhideWhenUsed="1"/>
-    <w:lsdException w:name="Normal Table" w:semiHidden="1" w:unhideWhenUsed="1"/>
     <w:lsdException w:name="annotation subject" w:semiHidden="1" w:unhideWhenUsed="1"/>
     <w:lsdException w:name="No List" w:semiHidden="1" w:unhideWhenUsed="1"/>
     <w:lsdException w:name="Outline List 1" w:semiHidden="1" w:unhideWhenUsed="1"/>
@@ -12604,11 +12456,8 @@
     <w:lsdException w:name="Table Contemporary" w:semiHidden="1" w:unhideWhenUsed="1"/>
     <w:lsdException w:name="Table Elegant" w:semiHidden="1" w:unhideWhenUsed="1"/>
     <w:lsdException w:name="Table Professional" w:semiHidden="1" w:unhideWhenUsed="1"/>
-    <w:lsdException w:name="Table Subtle 1" w:semiHidden="1" w:unhideWhenUsed="1"/>
     <w:lsdException w:name="Table Subtle 2" w:semiHidden="1" w:unhideWhenUsed="1"/>
     <w:lsdException w:name="Table Web 1" w:semiHidden="1" w:unhideWhenUsed="1"/>
-    <w:lsdException w:name="Table Web 2" w:semiHidden="1" w:unhideWhenUsed="1"/>
-    <w:lsdException w:name="Table Web 3" w:semiHidden="1" w:unhideWhenUsed="1"/>
     <w:lsdException w:name="Balloon Text" w:semiHidden="1" w:unhideWhenUsed="1"/>
     <w:lsdException w:name="Table Grid" w:uiPriority="59"/>
     <w:lsdException w:name="Table Theme" w:semiHidden="1" w:unhideWhenUsed="1"/>
@@ -12818,6 +12667,11 @@
     <w:lsdException w:name="List Table 5 Dark Accent 6" w:uiPriority="50"/>
     <w:lsdException w:name="List Table 6 Colorful Accent 6" w:uiPriority="51"/>
     <w:lsdException w:name="List Table 7 Colorful Accent 6" w:uiPriority="52"/>
+    <w:lsdException w:name="Mention" w:semiHidden="1" w:unhideWhenUsed="1"/>
+    <w:lsdException w:name="Smart Hyperlink" w:semiHidden="1" w:unhideWhenUsed="1"/>
+    <w:lsdException w:name="Hashtag" w:semiHidden="1" w:unhideWhenUsed="1"/>
+    <w:lsdException w:name="Unresolved Mention" w:semiHidden="1" w:unhideWhenUsed="1"/>
+    <w:lsdException w:name="Smart Link" w:semiHidden="1" w:unhideWhenUsed="1"/>
   </w:latentStyles>
   <w:style w:type="paragraph" w:default="1" w:styleId="Normal">
     <w:name w:val="Normal"/>

</xml_diff>

<commit_message>
update CV + role
</commit_message>
<xml_diff>
--- a/assets/CV_CuongTranVan.docx
+++ b/assets/CV_CuongTranVan.docx
@@ -11,6 +11,7 @@
           <w:docPartUnique/>
         </w:docPartObj>
       </w:sdtPr>
+      <w:sdtEndPr/>
       <w:sdtContent>
         <w:p>
           <w:r>
@@ -508,6 +509,15 @@
                                     <w:szCs w:val="24"/>
                                     <w:lang w:val="en-US"/>
                                   </w:rPr>
+                                  <w:t xml:space="preserve">Senior </w:t>
+                                </w:r>
+                                <w:r>
+                                  <w:rPr>
+                                    <w:b/>
+                                    <w:sz w:val="24"/>
+                                    <w:szCs w:val="24"/>
+                                    <w:lang w:val="en-US"/>
+                                  </w:rPr>
                                   <w:t>A</w:t>
                                 </w:r>
                                 <w:r>
@@ -526,16 +536,7 @@
                                     <w:szCs w:val="24"/>
                                     <w:lang w:val="en-US"/>
                                   </w:rPr>
-                                  <w:t>A</w:t>
-                                </w:r>
-                                <w:r>
-                                  <w:rPr>
-                                    <w:b/>
-                                    <w:sz w:val="24"/>
-                                    <w:szCs w:val="24"/>
-                                    <w:lang w:val="en-US"/>
-                                  </w:rPr>
-                                  <w:t>nalyst</w:t>
+                                  <w:t>Engineer</w:t>
                                 </w:r>
                                 <w:r>
                                   <w:rPr>
@@ -626,18 +627,8 @@
                                     <w:szCs w:val="24"/>
                                     <w:lang w:val="en-US"/>
                                   </w:rPr>
-                                  <w:t xml:space="preserve">Dist. 3, </w:t>
-                                </w:r>
-                                <w:proofErr w:type="spellStart"/>
-                                <w:r>
-                                  <w:rPr>
-                                    <w:sz w:val="24"/>
-                                    <w:szCs w:val="24"/>
-                                    <w:lang w:val="en-US"/>
-                                  </w:rPr>
-                                  <w:t>HCMc</w:t>
-                                </w:r>
-                                <w:proofErr w:type="spellEnd"/>
+                                  <w:t>Dist. 3, HCMc</w:t>
+                                </w:r>
                               </w:p>
                               <w:p>
                                 <w:pPr>
@@ -724,61 +715,15 @@
                                     <w:szCs w:val="24"/>
                                     <w:lang w:val="en-US"/>
                                   </w:rPr>
-                                  <w:t xml:space="preserve">Develop a </w:t>
-                                </w:r>
-                                <w:proofErr w:type="spellStart"/>
-                                <w:r>
-                                  <w:rPr>
-                                    <w:sz w:val="24"/>
-                                    <w:szCs w:val="24"/>
-                                    <w:lang w:val="en-US"/>
-                                  </w:rPr>
-                                  <w:t>TestManagementTool</w:t>
-                                </w:r>
-                                <w:proofErr w:type="spellEnd"/>
-                                <w:r>
-                                  <w:rPr>
-                                    <w:sz w:val="24"/>
-                                    <w:szCs w:val="24"/>
-                                    <w:lang w:val="en-US"/>
-                                  </w:rPr>
-                                  <w:t xml:space="preserve"> to manage </w:t>
-                                </w:r>
-                                <w:proofErr w:type="spellStart"/>
-                                <w:r>
-                                  <w:rPr>
-                                    <w:sz w:val="24"/>
-                                    <w:szCs w:val="24"/>
-                                    <w:lang w:val="en-US"/>
-                                  </w:rPr>
-                                  <w:t>AutoTest</w:t>
-                                </w:r>
-                                <w:proofErr w:type="spellEnd"/>
-                                <w:r>
-                                  <w:rPr>
-                                    <w:sz w:val="24"/>
-                                    <w:szCs w:val="24"/>
-                                    <w:lang w:val="en-US"/>
-                                  </w:rPr>
-                                  <w:t xml:space="preserve"> (write auto testcase, execute test auto, manage test result, generating report, push test result to Azure </w:t>
-                                </w:r>
-                                <w:proofErr w:type="spellStart"/>
-                                <w:r>
-                                  <w:rPr>
-                                    <w:sz w:val="24"/>
-                                    <w:szCs w:val="24"/>
-                                    <w:lang w:val="en-US"/>
-                                  </w:rPr>
-                                  <w:t>TestPlan</w:t>
-                                </w:r>
-                                <w:proofErr w:type="spellEnd"/>
-                                <w:r>
-                                  <w:rPr>
-                                    <w:sz w:val="24"/>
-                                    <w:szCs w:val="24"/>
-                                    <w:lang w:val="en-US"/>
-                                  </w:rPr>
-                                  <w:t xml:space="preserve">). </w:t>
+                                  <w:t>Automation team lead</w:t>
+                                </w:r>
+                                <w:r>
+                                  <w:rPr>
+                                    <w:sz w:val="24"/>
+                                    <w:szCs w:val="24"/>
+                                    <w:lang w:val="en-US"/>
+                                  </w:rPr>
+                                  <w:t>.</w:t>
                                 </w:r>
                               </w:p>
                               <w:p>
@@ -800,43 +745,39 @@
                                     <w:szCs w:val="24"/>
                                     <w:lang w:val="en-US"/>
                                   </w:rPr>
-                                  <w:t xml:space="preserve">Design </w:t>
-                                </w:r>
-                                <w:proofErr w:type="spellStart"/>
-                                <w:r>
-                                  <w:rPr>
-                                    <w:sz w:val="24"/>
-                                    <w:szCs w:val="24"/>
-                                    <w:lang w:val="en-US"/>
-                                  </w:rPr>
-                                  <w:t>AutoTest</w:t>
-                                </w:r>
-                                <w:proofErr w:type="spellEnd"/>
-                                <w:r>
-                                  <w:rPr>
-                                    <w:sz w:val="24"/>
-                                    <w:szCs w:val="24"/>
-                                    <w:lang w:val="en-US"/>
-                                  </w:rPr>
-                                  <w:t xml:space="preserve"> framework (Selenium with Java, applying Page Object Pattern using </w:t>
-                                </w:r>
-                                <w:proofErr w:type="spellStart"/>
-                                <w:r>
-                                  <w:rPr>
-                                    <w:sz w:val="24"/>
-                                    <w:szCs w:val="24"/>
-                                    <w:lang w:val="en-US"/>
-                                  </w:rPr>
-                                  <w:t>PageFactory</w:t>
-                                </w:r>
-                                <w:proofErr w:type="spellEnd"/>
-                                <w:r>
-                                  <w:rPr>
-                                    <w:sz w:val="24"/>
-                                    <w:szCs w:val="24"/>
-                                    <w:lang w:val="en-US"/>
-                                  </w:rPr>
-                                  <w:t>, applying SonarQube code review).</w:t>
+                                  <w:t>Develop a Test</w:t>
+                                </w:r>
+                                <w:r>
+                                  <w:rPr>
+                                    <w:sz w:val="24"/>
+                                    <w:szCs w:val="24"/>
+                                    <w:lang w:val="en-US"/>
+                                  </w:rPr>
+                                  <w:t>-</w:t>
+                                </w:r>
+                                <w:r>
+                                  <w:rPr>
+                                    <w:sz w:val="24"/>
+                                    <w:szCs w:val="24"/>
+                                    <w:lang w:val="en-US"/>
+                                  </w:rPr>
+                                  <w:t>Management</w:t>
+                                </w:r>
+                                <w:r>
+                                  <w:rPr>
+                                    <w:sz w:val="24"/>
+                                    <w:szCs w:val="24"/>
+                                    <w:lang w:val="en-US"/>
+                                  </w:rPr>
+                                  <w:t>-</w:t>
+                                </w:r>
+                                <w:r>
+                                  <w:rPr>
+                                    <w:sz w:val="24"/>
+                                    <w:szCs w:val="24"/>
+                                    <w:lang w:val="en-US"/>
+                                  </w:rPr>
+                                  <w:t>Tool to manage AutoTest.</w:t>
                                 </w:r>
                               </w:p>
                               <w:p>
@@ -858,7 +799,15 @@
                                     <w:szCs w:val="24"/>
                                     <w:lang w:val="en-US"/>
                                   </w:rPr>
-                                  <w:t>Create Test Automated CI running with Azure Pipeline.</w:t>
+                                  <w:t>Design AutoTest framework</w:t>
+                                </w:r>
+                                <w:r>
+                                  <w:rPr>
+                                    <w:sz w:val="24"/>
+                                    <w:szCs w:val="24"/>
+                                    <w:lang w:val="en-US"/>
+                                  </w:rPr>
+                                  <w:t>.</w:t>
                                 </w:r>
                               </w:p>
                               <w:p>
@@ -880,23 +829,83 @@
                                     <w:szCs w:val="24"/>
                                     <w:lang w:val="en-US"/>
                                   </w:rPr>
-                                  <w:t xml:space="preserve">Researching and </w:t>
-                                </w:r>
-                                <w:r>
-                                  <w:rPr>
-                                    <w:sz w:val="24"/>
-                                    <w:szCs w:val="24"/>
-                                    <w:lang w:val="en-US"/>
-                                  </w:rPr>
-                                  <w:t>applying</w:t>
-                                </w:r>
-                                <w:r>
-                                  <w:rPr>
-                                    <w:sz w:val="24"/>
-                                    <w:szCs w:val="24"/>
-                                    <w:lang w:val="en-US"/>
-                                  </w:rPr>
-                                  <w:t xml:space="preserve"> new technical for QC team.</w:t>
+                                  <w:t>Develop Postman API testing, JMeter load test.</w:t>
+                                </w:r>
+                              </w:p>
+                              <w:p>
+                                <w:pPr>
+                                  <w:pStyle w:val="NoSpacing"/>
+                                  <w:numPr>
+                                    <w:ilvl w:val="1"/>
+                                    <w:numId w:val="1"/>
+                                  </w:numPr>
+                                  <w:rPr>
+                                    <w:sz w:val="24"/>
+                                    <w:szCs w:val="24"/>
+                                    <w:lang w:val="en-US"/>
+                                  </w:rPr>
+                                </w:pPr>
+                                <w:r>
+                                  <w:rPr>
+                                    <w:sz w:val="24"/>
+                                    <w:szCs w:val="24"/>
+                                    <w:lang w:val="en-US"/>
+                                  </w:rPr>
+                                  <w:t xml:space="preserve">Create CI </w:t>
+                                </w:r>
+                                <w:r>
+                                  <w:rPr>
+                                    <w:sz w:val="24"/>
+                                    <w:szCs w:val="24"/>
+                                    <w:lang w:val="en-US"/>
+                                  </w:rPr>
+                                  <w:t xml:space="preserve">pipeline </w:t>
+                                </w:r>
+                                <w:r>
+                                  <w:rPr>
+                                    <w:sz w:val="24"/>
+                                    <w:szCs w:val="24"/>
+                                    <w:lang w:val="en-US"/>
+                                  </w:rPr>
+                                  <w:t>running with Azure</w:t>
+                                </w:r>
+                                <w:r>
+                                  <w:rPr>
+                                    <w:sz w:val="24"/>
+                                    <w:szCs w:val="24"/>
+                                    <w:lang w:val="en-US"/>
+                                  </w:rPr>
+                                  <w:t xml:space="preserve"> DevOps</w:t>
+                                </w:r>
+                                <w:r>
+                                  <w:rPr>
+                                    <w:sz w:val="24"/>
+                                    <w:szCs w:val="24"/>
+                                    <w:lang w:val="en-US"/>
+                                  </w:rPr>
+                                  <w:t>.</w:t>
+                                </w:r>
+                              </w:p>
+                              <w:p>
+                                <w:pPr>
+                                  <w:pStyle w:val="NoSpacing"/>
+                                  <w:numPr>
+                                    <w:ilvl w:val="1"/>
+                                    <w:numId w:val="1"/>
+                                  </w:numPr>
+                                  <w:rPr>
+                                    <w:sz w:val="24"/>
+                                    <w:szCs w:val="24"/>
+                                    <w:lang w:val="en-US"/>
+                                  </w:rPr>
+                                </w:pPr>
+                                <w:r>
+                                  <w:rPr>
+                                    <w:sz w:val="24"/>
+                                    <w:szCs w:val="24"/>
+                                    <w:lang w:val="en-US"/>
+                                  </w:rPr>
+                                  <w:t>Researching and applying new technical for QC team.</w:t>
                                 </w:r>
                               </w:p>
                               <w:p>
@@ -940,39 +949,7 @@
                                     <w:szCs w:val="24"/>
                                     <w:lang w:val="en-US"/>
                                   </w:rPr>
-                                  <w:t xml:space="preserve">Team management (10%): Managing and </w:t>
-                                </w:r>
-                                <w:r>
-                                  <w:rPr>
-                                    <w:sz w:val="24"/>
-                                    <w:szCs w:val="24"/>
-                                    <w:lang w:val="en-US"/>
-                                  </w:rPr>
-                                  <w:t>planning</w:t>
-                                </w:r>
-                                <w:r>
-                                  <w:rPr>
-                                    <w:sz w:val="24"/>
-                                    <w:szCs w:val="24"/>
-                                    <w:lang w:val="en-US"/>
-                                  </w:rPr>
-                                  <w:t xml:space="preserve"> automation task. Support to </w:t>
-                                </w:r>
-                                <w:r>
-                                  <w:rPr>
-                                    <w:sz w:val="24"/>
-                                    <w:szCs w:val="24"/>
-                                    <w:lang w:val="en-US"/>
-                                  </w:rPr>
-                                  <w:t>planning</w:t>
-                                </w:r>
-                                <w:r>
-                                  <w:rPr>
-                                    <w:sz w:val="24"/>
-                                    <w:szCs w:val="24"/>
-                                    <w:lang w:val="en-US"/>
-                                  </w:rPr>
-                                  <w:t xml:space="preserve"> task and manage QC team (</w:t>
+                                  <w:t>Team management (10%): Managing and planning automation task. Support to planning task and manage QC team (</w:t>
                                 </w:r>
                                 <w:r>
                                   <w:rPr>
@@ -1094,27 +1071,7 @@
                                     <w:szCs w:val="24"/>
                                     <w:lang w:val="en-US"/>
                                   </w:rPr>
-                                  <w:t xml:space="preserve">Global </w:t>
-                                </w:r>
-                                <w:proofErr w:type="spellStart"/>
-                                <w:r>
-                                  <w:rPr>
-                                    <w:b/>
-                                    <w:sz w:val="24"/>
-                                    <w:szCs w:val="24"/>
-                                    <w:lang w:val="en-US"/>
-                                  </w:rPr>
-                                  <w:t>Cybersoft</w:t>
-                                </w:r>
-                                <w:proofErr w:type="spellEnd"/>
-                                <w:r>
-                                  <w:rPr>
-                                    <w:b/>
-                                    <w:sz w:val="24"/>
-                                    <w:szCs w:val="24"/>
-                                    <w:lang w:val="en-US"/>
-                                  </w:rPr>
-                                  <w:t xml:space="preserve"> VN</w:t>
+                                  <w:t>Global Cybersoft VN</w:t>
                                 </w:r>
                                 <w:r>
                                   <w:rPr>
@@ -1130,42 +1087,8 @@
                                     <w:szCs w:val="24"/>
                                     <w:lang w:val="en-US"/>
                                   </w:rPr>
-                                  <w:t xml:space="preserve">QTSC, </w:t>
-                                </w:r>
-                                <w:r>
-                                  <w:rPr>
-                                    <w:sz w:val="24"/>
-                                    <w:szCs w:val="24"/>
-                                    <w:lang w:val="en-US"/>
-                                  </w:rPr>
-                                  <w:t xml:space="preserve">Dist. </w:t>
-                                </w:r>
-                                <w:r>
-                                  <w:rPr>
-                                    <w:sz w:val="24"/>
-                                    <w:szCs w:val="24"/>
-                                    <w:lang w:val="en-US"/>
-                                  </w:rPr>
-                                  <w:t>12</w:t>
-                                </w:r>
-                                <w:r>
-                                  <w:rPr>
-                                    <w:sz w:val="24"/>
-                                    <w:szCs w:val="24"/>
-                                    <w:lang w:val="en-US"/>
-                                  </w:rPr>
-                                  <w:t xml:space="preserve">, </w:t>
-                                </w:r>
-                                <w:proofErr w:type="spellStart"/>
-                                <w:r>
-                                  <w:rPr>
-                                    <w:sz w:val="24"/>
-                                    <w:szCs w:val="24"/>
-                                    <w:lang w:val="en-US"/>
-                                  </w:rPr>
-                                  <w:t>HCMc</w:t>
-                                </w:r>
-                                <w:proofErr w:type="spellEnd"/>
+                                  <w:t>QTSC, Dist. 12, HCMc</w:t>
+                                </w:r>
                               </w:p>
                               <w:p>
                                 <w:pPr>
@@ -1278,115 +1201,7 @@
                                     <w:szCs w:val="24"/>
                                     <w:lang w:val="en-US"/>
                                   </w:rPr>
-                                  <w:t xml:space="preserve">R&amp;D: testcase auto-executing (using shell script, </w:t>
-                                </w:r>
-                                <w:r>
-                                  <w:rPr>
-                                    <w:sz w:val="24"/>
-                                    <w:szCs w:val="24"/>
-                                    <w:lang w:val="en-US"/>
-                                  </w:rPr>
-                                  <w:t>TCL</w:t>
-                                </w:r>
-                                <w:r>
-                                  <w:rPr>
-                                    <w:sz w:val="24"/>
-                                    <w:szCs w:val="24"/>
-                                    <w:lang w:val="en-US"/>
-                                  </w:rPr>
-                                  <w:t>), division management tool (</w:t>
-                                </w:r>
-                                <w:r>
-                                  <w:rPr>
-                                    <w:sz w:val="24"/>
-                                    <w:szCs w:val="24"/>
-                                    <w:lang w:val="en-US"/>
-                                  </w:rPr>
-                                  <w:t>PHP</w:t>
-                                </w:r>
-                                <w:r>
-                                  <w:rPr>
-                                    <w:sz w:val="24"/>
-                                    <w:szCs w:val="24"/>
-                                    <w:lang w:val="en-US"/>
-                                  </w:rPr>
-                                  <w:t xml:space="preserve">, </w:t>
-                                </w:r>
-                                <w:r>
-                                  <w:rPr>
-                                    <w:sz w:val="24"/>
-                                    <w:szCs w:val="24"/>
-                                    <w:lang w:val="en-US"/>
-                                  </w:rPr>
-                                  <w:t>A</w:t>
-                                </w:r>
-                                <w:r>
-                                  <w:rPr>
-                                    <w:sz w:val="24"/>
-                                    <w:szCs w:val="24"/>
-                                    <w:lang w:val="en-US"/>
-                                  </w:rPr>
-                                  <w:t xml:space="preserve">jax, </w:t>
-                                </w:r>
-                                <w:proofErr w:type="spellStart"/>
-                                <w:r>
-                                  <w:rPr>
-                                    <w:sz w:val="24"/>
-                                    <w:szCs w:val="24"/>
-                                    <w:lang w:val="en-US"/>
-                                  </w:rPr>
-                                  <w:t>JQ</w:t>
-                                </w:r>
-                                <w:r>
-                                  <w:rPr>
-                                    <w:sz w:val="24"/>
-                                    <w:szCs w:val="24"/>
-                                    <w:lang w:val="en-US"/>
-                                  </w:rPr>
-                                  <w:t>uery</w:t>
-                                </w:r>
-                                <w:proofErr w:type="spellEnd"/>
-                                <w:r>
-                                  <w:rPr>
-                                    <w:sz w:val="24"/>
-                                    <w:szCs w:val="24"/>
-                                    <w:lang w:val="en-US"/>
-                                  </w:rPr>
-                                  <w:t>,</w:t>
-                                </w:r>
-                                <w:r>
-                                  <w:rPr>
-                                    <w:sz w:val="24"/>
-                                    <w:szCs w:val="24"/>
-                                    <w:lang w:val="en-US"/>
-                                  </w:rPr>
-                                  <w:t xml:space="preserve"> </w:t>
-                                </w:r>
-                                <w:proofErr w:type="spellStart"/>
-                                <w:r>
-                                  <w:rPr>
-                                    <w:sz w:val="24"/>
-                                    <w:szCs w:val="24"/>
-                                    <w:lang w:val="en-US"/>
-                                  </w:rPr>
-                                  <w:t>my</w:t>
-                                </w:r>
-                                <w:r>
-                                  <w:rPr>
-                                    <w:sz w:val="24"/>
-                                    <w:szCs w:val="24"/>
-                                    <w:lang w:val="en-US"/>
-                                  </w:rPr>
-                                  <w:t>SQL</w:t>
-                                </w:r>
-                                <w:proofErr w:type="spellEnd"/>
-                                <w:r>
-                                  <w:rPr>
-                                    <w:sz w:val="24"/>
-                                    <w:szCs w:val="24"/>
-                                    <w:lang w:val="en-US"/>
-                                  </w:rPr>
-                                  <w:t>), device tracking via bar-code (tool on android &amp; iOS, using Titanium with java based).</w:t>
+                                  <w:t>R&amp;D: testcase auto-executing (using shell script, TCL), division management tool (PHP, Ajax, JQuery, mySQL), device tracking via bar-code (tool on android &amp; iOS, using Titanium with java based).</w:t>
                                 </w:r>
                               </w:p>
                               <w:p>
@@ -1894,6 +1709,15 @@
                               <w:szCs w:val="24"/>
                               <w:lang w:val="en-US"/>
                             </w:rPr>
+                            <w:t xml:space="preserve">Senior </w:t>
+                          </w:r>
+                          <w:r>
+                            <w:rPr>
+                              <w:b/>
+                              <w:sz w:val="24"/>
+                              <w:szCs w:val="24"/>
+                              <w:lang w:val="en-US"/>
+                            </w:rPr>
                             <w:t>A</w:t>
                           </w:r>
                           <w:r>
@@ -1912,16 +1736,7 @@
                               <w:szCs w:val="24"/>
                               <w:lang w:val="en-US"/>
                             </w:rPr>
-                            <w:t>A</w:t>
-                          </w:r>
-                          <w:r>
-                            <w:rPr>
-                              <w:b/>
-                              <w:sz w:val="24"/>
-                              <w:szCs w:val="24"/>
-                              <w:lang w:val="en-US"/>
-                            </w:rPr>
-                            <w:t>nalyst</w:t>
+                            <w:t>Engineer</w:t>
                           </w:r>
                           <w:r>
                             <w:rPr>
@@ -2012,18 +1827,8 @@
                               <w:szCs w:val="24"/>
                               <w:lang w:val="en-US"/>
                             </w:rPr>
-                            <w:t xml:space="preserve">Dist. 3, </w:t>
-                          </w:r>
-                          <w:proofErr w:type="spellStart"/>
-                          <w:r>
-                            <w:rPr>
-                              <w:sz w:val="24"/>
-                              <w:szCs w:val="24"/>
-                              <w:lang w:val="en-US"/>
-                            </w:rPr>
-                            <w:t>HCMc</w:t>
-                          </w:r>
-                          <w:proofErr w:type="spellEnd"/>
+                            <w:t>Dist. 3, HCMc</w:t>
+                          </w:r>
                         </w:p>
                         <w:p>
                           <w:pPr>
@@ -2110,61 +1915,15 @@
                               <w:szCs w:val="24"/>
                               <w:lang w:val="en-US"/>
                             </w:rPr>
-                            <w:t xml:space="preserve">Develop a </w:t>
-                          </w:r>
-                          <w:proofErr w:type="spellStart"/>
-                          <w:r>
-                            <w:rPr>
-                              <w:sz w:val="24"/>
-                              <w:szCs w:val="24"/>
-                              <w:lang w:val="en-US"/>
-                            </w:rPr>
-                            <w:t>TestManagementTool</w:t>
-                          </w:r>
-                          <w:proofErr w:type="spellEnd"/>
-                          <w:r>
-                            <w:rPr>
-                              <w:sz w:val="24"/>
-                              <w:szCs w:val="24"/>
-                              <w:lang w:val="en-US"/>
-                            </w:rPr>
-                            <w:t xml:space="preserve"> to manage </w:t>
-                          </w:r>
-                          <w:proofErr w:type="spellStart"/>
-                          <w:r>
-                            <w:rPr>
-                              <w:sz w:val="24"/>
-                              <w:szCs w:val="24"/>
-                              <w:lang w:val="en-US"/>
-                            </w:rPr>
-                            <w:t>AutoTest</w:t>
-                          </w:r>
-                          <w:proofErr w:type="spellEnd"/>
-                          <w:r>
-                            <w:rPr>
-                              <w:sz w:val="24"/>
-                              <w:szCs w:val="24"/>
-                              <w:lang w:val="en-US"/>
-                            </w:rPr>
-                            <w:t xml:space="preserve"> (write auto testcase, execute test auto, manage test result, generating report, push test result to Azure </w:t>
-                          </w:r>
-                          <w:proofErr w:type="spellStart"/>
-                          <w:r>
-                            <w:rPr>
-                              <w:sz w:val="24"/>
-                              <w:szCs w:val="24"/>
-                              <w:lang w:val="en-US"/>
-                            </w:rPr>
-                            <w:t>TestPlan</w:t>
-                          </w:r>
-                          <w:proofErr w:type="spellEnd"/>
-                          <w:r>
-                            <w:rPr>
-                              <w:sz w:val="24"/>
-                              <w:szCs w:val="24"/>
-                              <w:lang w:val="en-US"/>
-                            </w:rPr>
-                            <w:t xml:space="preserve">). </w:t>
+                            <w:t>Automation team lead</w:t>
+                          </w:r>
+                          <w:r>
+                            <w:rPr>
+                              <w:sz w:val="24"/>
+                              <w:szCs w:val="24"/>
+                              <w:lang w:val="en-US"/>
+                            </w:rPr>
+                            <w:t>.</w:t>
                           </w:r>
                         </w:p>
                         <w:p>
@@ -2186,43 +1945,39 @@
                               <w:szCs w:val="24"/>
                               <w:lang w:val="en-US"/>
                             </w:rPr>
-                            <w:t xml:space="preserve">Design </w:t>
-                          </w:r>
-                          <w:proofErr w:type="spellStart"/>
-                          <w:r>
-                            <w:rPr>
-                              <w:sz w:val="24"/>
-                              <w:szCs w:val="24"/>
-                              <w:lang w:val="en-US"/>
-                            </w:rPr>
-                            <w:t>AutoTest</w:t>
-                          </w:r>
-                          <w:proofErr w:type="spellEnd"/>
-                          <w:r>
-                            <w:rPr>
-                              <w:sz w:val="24"/>
-                              <w:szCs w:val="24"/>
-                              <w:lang w:val="en-US"/>
-                            </w:rPr>
-                            <w:t xml:space="preserve"> framework (Selenium with Java, applying Page Object Pattern using </w:t>
-                          </w:r>
-                          <w:proofErr w:type="spellStart"/>
-                          <w:r>
-                            <w:rPr>
-                              <w:sz w:val="24"/>
-                              <w:szCs w:val="24"/>
-                              <w:lang w:val="en-US"/>
-                            </w:rPr>
-                            <w:t>PageFactory</w:t>
-                          </w:r>
-                          <w:proofErr w:type="spellEnd"/>
-                          <w:r>
-                            <w:rPr>
-                              <w:sz w:val="24"/>
-                              <w:szCs w:val="24"/>
-                              <w:lang w:val="en-US"/>
-                            </w:rPr>
-                            <w:t>, applying SonarQube code review).</w:t>
+                            <w:t>Develop a Test</w:t>
+                          </w:r>
+                          <w:r>
+                            <w:rPr>
+                              <w:sz w:val="24"/>
+                              <w:szCs w:val="24"/>
+                              <w:lang w:val="en-US"/>
+                            </w:rPr>
+                            <w:t>-</w:t>
+                          </w:r>
+                          <w:r>
+                            <w:rPr>
+                              <w:sz w:val="24"/>
+                              <w:szCs w:val="24"/>
+                              <w:lang w:val="en-US"/>
+                            </w:rPr>
+                            <w:t>Management</w:t>
+                          </w:r>
+                          <w:r>
+                            <w:rPr>
+                              <w:sz w:val="24"/>
+                              <w:szCs w:val="24"/>
+                              <w:lang w:val="en-US"/>
+                            </w:rPr>
+                            <w:t>-</w:t>
+                          </w:r>
+                          <w:r>
+                            <w:rPr>
+                              <w:sz w:val="24"/>
+                              <w:szCs w:val="24"/>
+                              <w:lang w:val="en-US"/>
+                            </w:rPr>
+                            <w:t>Tool to manage AutoTest.</w:t>
                           </w:r>
                         </w:p>
                         <w:p>
@@ -2244,7 +1999,15 @@
                               <w:szCs w:val="24"/>
                               <w:lang w:val="en-US"/>
                             </w:rPr>
-                            <w:t>Create Test Automated CI running with Azure Pipeline.</w:t>
+                            <w:t>Design AutoTest framework</w:t>
+                          </w:r>
+                          <w:r>
+                            <w:rPr>
+                              <w:sz w:val="24"/>
+                              <w:szCs w:val="24"/>
+                              <w:lang w:val="en-US"/>
+                            </w:rPr>
+                            <w:t>.</w:t>
                           </w:r>
                         </w:p>
                         <w:p>
@@ -2266,23 +2029,83 @@
                               <w:szCs w:val="24"/>
                               <w:lang w:val="en-US"/>
                             </w:rPr>
-                            <w:t xml:space="preserve">Researching and </w:t>
-                          </w:r>
-                          <w:r>
-                            <w:rPr>
-                              <w:sz w:val="24"/>
-                              <w:szCs w:val="24"/>
-                              <w:lang w:val="en-US"/>
-                            </w:rPr>
-                            <w:t>applying</w:t>
-                          </w:r>
-                          <w:r>
-                            <w:rPr>
-                              <w:sz w:val="24"/>
-                              <w:szCs w:val="24"/>
-                              <w:lang w:val="en-US"/>
-                            </w:rPr>
-                            <w:t xml:space="preserve"> new technical for QC team.</w:t>
+                            <w:t>Develop Postman API testing, JMeter load test.</w:t>
+                          </w:r>
+                        </w:p>
+                        <w:p>
+                          <w:pPr>
+                            <w:pStyle w:val="NoSpacing"/>
+                            <w:numPr>
+                              <w:ilvl w:val="1"/>
+                              <w:numId w:val="1"/>
+                            </w:numPr>
+                            <w:rPr>
+                              <w:sz w:val="24"/>
+                              <w:szCs w:val="24"/>
+                              <w:lang w:val="en-US"/>
+                            </w:rPr>
+                          </w:pPr>
+                          <w:r>
+                            <w:rPr>
+                              <w:sz w:val="24"/>
+                              <w:szCs w:val="24"/>
+                              <w:lang w:val="en-US"/>
+                            </w:rPr>
+                            <w:t xml:space="preserve">Create CI </w:t>
+                          </w:r>
+                          <w:r>
+                            <w:rPr>
+                              <w:sz w:val="24"/>
+                              <w:szCs w:val="24"/>
+                              <w:lang w:val="en-US"/>
+                            </w:rPr>
+                            <w:t xml:space="preserve">pipeline </w:t>
+                          </w:r>
+                          <w:r>
+                            <w:rPr>
+                              <w:sz w:val="24"/>
+                              <w:szCs w:val="24"/>
+                              <w:lang w:val="en-US"/>
+                            </w:rPr>
+                            <w:t>running with Azure</w:t>
+                          </w:r>
+                          <w:r>
+                            <w:rPr>
+                              <w:sz w:val="24"/>
+                              <w:szCs w:val="24"/>
+                              <w:lang w:val="en-US"/>
+                            </w:rPr>
+                            <w:t xml:space="preserve"> DevOps</w:t>
+                          </w:r>
+                          <w:r>
+                            <w:rPr>
+                              <w:sz w:val="24"/>
+                              <w:szCs w:val="24"/>
+                              <w:lang w:val="en-US"/>
+                            </w:rPr>
+                            <w:t>.</w:t>
+                          </w:r>
+                        </w:p>
+                        <w:p>
+                          <w:pPr>
+                            <w:pStyle w:val="NoSpacing"/>
+                            <w:numPr>
+                              <w:ilvl w:val="1"/>
+                              <w:numId w:val="1"/>
+                            </w:numPr>
+                            <w:rPr>
+                              <w:sz w:val="24"/>
+                              <w:szCs w:val="24"/>
+                              <w:lang w:val="en-US"/>
+                            </w:rPr>
+                          </w:pPr>
+                          <w:r>
+                            <w:rPr>
+                              <w:sz w:val="24"/>
+                              <w:szCs w:val="24"/>
+                              <w:lang w:val="en-US"/>
+                            </w:rPr>
+                            <w:t>Researching and applying new technical for QC team.</w:t>
                           </w:r>
                         </w:p>
                         <w:p>
@@ -2326,39 +2149,7 @@
                               <w:szCs w:val="24"/>
                               <w:lang w:val="en-US"/>
                             </w:rPr>
-                            <w:t xml:space="preserve">Team management (10%): Managing and </w:t>
-                          </w:r>
-                          <w:r>
-                            <w:rPr>
-                              <w:sz w:val="24"/>
-                              <w:szCs w:val="24"/>
-                              <w:lang w:val="en-US"/>
-                            </w:rPr>
-                            <w:t>planning</w:t>
-                          </w:r>
-                          <w:r>
-                            <w:rPr>
-                              <w:sz w:val="24"/>
-                              <w:szCs w:val="24"/>
-                              <w:lang w:val="en-US"/>
-                            </w:rPr>
-                            <w:t xml:space="preserve"> automation task. Support to </w:t>
-                          </w:r>
-                          <w:r>
-                            <w:rPr>
-                              <w:sz w:val="24"/>
-                              <w:szCs w:val="24"/>
-                              <w:lang w:val="en-US"/>
-                            </w:rPr>
-                            <w:t>planning</w:t>
-                          </w:r>
-                          <w:r>
-                            <w:rPr>
-                              <w:sz w:val="24"/>
-                              <w:szCs w:val="24"/>
-                              <w:lang w:val="en-US"/>
-                            </w:rPr>
-                            <w:t xml:space="preserve"> task and manage QC team (</w:t>
+                            <w:t>Team management (10%): Managing and planning automation task. Support to planning task and manage QC team (</w:t>
                           </w:r>
                           <w:r>
                             <w:rPr>
@@ -2480,27 +2271,7 @@
                               <w:szCs w:val="24"/>
                               <w:lang w:val="en-US"/>
                             </w:rPr>
-                            <w:t xml:space="preserve">Global </w:t>
-                          </w:r>
-                          <w:proofErr w:type="spellStart"/>
-                          <w:r>
-                            <w:rPr>
-                              <w:b/>
-                              <w:sz w:val="24"/>
-                              <w:szCs w:val="24"/>
-                              <w:lang w:val="en-US"/>
-                            </w:rPr>
-                            <w:t>Cybersoft</w:t>
-                          </w:r>
-                          <w:proofErr w:type="spellEnd"/>
-                          <w:r>
-                            <w:rPr>
-                              <w:b/>
-                              <w:sz w:val="24"/>
-                              <w:szCs w:val="24"/>
-                              <w:lang w:val="en-US"/>
-                            </w:rPr>
-                            <w:t xml:space="preserve"> VN</w:t>
+                            <w:t>Global Cybersoft VN</w:t>
                           </w:r>
                           <w:r>
                             <w:rPr>
@@ -2516,42 +2287,8 @@
                               <w:szCs w:val="24"/>
                               <w:lang w:val="en-US"/>
                             </w:rPr>
-                            <w:t xml:space="preserve">QTSC, </w:t>
-                          </w:r>
-                          <w:r>
-                            <w:rPr>
-                              <w:sz w:val="24"/>
-                              <w:szCs w:val="24"/>
-                              <w:lang w:val="en-US"/>
-                            </w:rPr>
-                            <w:t xml:space="preserve">Dist. </w:t>
-                          </w:r>
-                          <w:r>
-                            <w:rPr>
-                              <w:sz w:val="24"/>
-                              <w:szCs w:val="24"/>
-                              <w:lang w:val="en-US"/>
-                            </w:rPr>
-                            <w:t>12</w:t>
-                          </w:r>
-                          <w:r>
-                            <w:rPr>
-                              <w:sz w:val="24"/>
-                              <w:szCs w:val="24"/>
-                              <w:lang w:val="en-US"/>
-                            </w:rPr>
-                            <w:t xml:space="preserve">, </w:t>
-                          </w:r>
-                          <w:proofErr w:type="spellStart"/>
-                          <w:r>
-                            <w:rPr>
-                              <w:sz w:val="24"/>
-                              <w:szCs w:val="24"/>
-                              <w:lang w:val="en-US"/>
-                            </w:rPr>
-                            <w:t>HCMc</w:t>
-                          </w:r>
-                          <w:proofErr w:type="spellEnd"/>
+                            <w:t>QTSC, Dist. 12, HCMc</w:t>
+                          </w:r>
                         </w:p>
                         <w:p>
                           <w:pPr>
@@ -2664,115 +2401,7 @@
                               <w:szCs w:val="24"/>
                               <w:lang w:val="en-US"/>
                             </w:rPr>
-                            <w:t xml:space="preserve">R&amp;D: testcase auto-executing (using shell script, </w:t>
-                          </w:r>
-                          <w:r>
-                            <w:rPr>
-                              <w:sz w:val="24"/>
-                              <w:szCs w:val="24"/>
-                              <w:lang w:val="en-US"/>
-                            </w:rPr>
-                            <w:t>TCL</w:t>
-                          </w:r>
-                          <w:r>
-                            <w:rPr>
-                              <w:sz w:val="24"/>
-                              <w:szCs w:val="24"/>
-                              <w:lang w:val="en-US"/>
-                            </w:rPr>
-                            <w:t>), division management tool (</w:t>
-                          </w:r>
-                          <w:r>
-                            <w:rPr>
-                              <w:sz w:val="24"/>
-                              <w:szCs w:val="24"/>
-                              <w:lang w:val="en-US"/>
-                            </w:rPr>
-                            <w:t>PHP</w:t>
-                          </w:r>
-                          <w:r>
-                            <w:rPr>
-                              <w:sz w:val="24"/>
-                              <w:szCs w:val="24"/>
-                              <w:lang w:val="en-US"/>
-                            </w:rPr>
-                            <w:t xml:space="preserve">, </w:t>
-                          </w:r>
-                          <w:r>
-                            <w:rPr>
-                              <w:sz w:val="24"/>
-                              <w:szCs w:val="24"/>
-                              <w:lang w:val="en-US"/>
-                            </w:rPr>
-                            <w:t>A</w:t>
-                          </w:r>
-                          <w:r>
-                            <w:rPr>
-                              <w:sz w:val="24"/>
-                              <w:szCs w:val="24"/>
-                              <w:lang w:val="en-US"/>
-                            </w:rPr>
-                            <w:t xml:space="preserve">jax, </w:t>
-                          </w:r>
-                          <w:proofErr w:type="spellStart"/>
-                          <w:r>
-                            <w:rPr>
-                              <w:sz w:val="24"/>
-                              <w:szCs w:val="24"/>
-                              <w:lang w:val="en-US"/>
-                            </w:rPr>
-                            <w:t>JQ</w:t>
-                          </w:r>
-                          <w:r>
-                            <w:rPr>
-                              <w:sz w:val="24"/>
-                              <w:szCs w:val="24"/>
-                              <w:lang w:val="en-US"/>
-                            </w:rPr>
-                            <w:t>uery</w:t>
-                          </w:r>
-                          <w:proofErr w:type="spellEnd"/>
-                          <w:r>
-                            <w:rPr>
-                              <w:sz w:val="24"/>
-                              <w:szCs w:val="24"/>
-                              <w:lang w:val="en-US"/>
-                            </w:rPr>
-                            <w:t>,</w:t>
-                          </w:r>
-                          <w:r>
-                            <w:rPr>
-                              <w:sz w:val="24"/>
-                              <w:szCs w:val="24"/>
-                              <w:lang w:val="en-US"/>
-                            </w:rPr>
-                            <w:t xml:space="preserve"> </w:t>
-                          </w:r>
-                          <w:proofErr w:type="spellStart"/>
-                          <w:r>
-                            <w:rPr>
-                              <w:sz w:val="24"/>
-                              <w:szCs w:val="24"/>
-                              <w:lang w:val="en-US"/>
-                            </w:rPr>
-                            <w:t>my</w:t>
-                          </w:r>
-                          <w:r>
-                            <w:rPr>
-                              <w:sz w:val="24"/>
-                              <w:szCs w:val="24"/>
-                              <w:lang w:val="en-US"/>
-                            </w:rPr>
-                            <w:t>SQL</w:t>
-                          </w:r>
-                          <w:proofErr w:type="spellEnd"/>
-                          <w:r>
-                            <w:rPr>
-                              <w:sz w:val="24"/>
-                              <w:szCs w:val="24"/>
-                              <w:lang w:val="en-US"/>
-                            </w:rPr>
-                            <w:t>), device tracking via bar-code (tool on android &amp; iOS, using Titanium with java based).</w:t>
+                            <w:t>R&amp;D: testcase auto-executing (using shell script, TCL), division management tool (PHP, Ajax, JQuery, mySQL), device tracking via bar-code (tool on android &amp; iOS, using Titanium with java based).</w:t>
                           </w:r>
                         </w:p>
                         <w:p>
@@ -3337,36 +2966,8 @@
                                     <w:szCs w:val="24"/>
                                     <w:lang w:val="en-US"/>
                                   </w:rPr>
-                                  <w:t xml:space="preserve">383 Nguyen </w:t>
-                                </w:r>
-                                <w:proofErr w:type="spellStart"/>
-                                <w:r>
-                                  <w:rPr>
-                                    <w:sz w:val="24"/>
-                                    <w:szCs w:val="24"/>
-                                    <w:lang w:val="en-US"/>
-                                  </w:rPr>
-                                  <w:t>Duy</w:t>
-                                </w:r>
-                                <w:proofErr w:type="spellEnd"/>
-                                <w:r>
-                                  <w:rPr>
-                                    <w:sz w:val="24"/>
-                                    <w:szCs w:val="24"/>
-                                    <w:lang w:val="en-US"/>
-                                  </w:rPr>
-                                  <w:t xml:space="preserve"> Trinh, Thu Duc City, </w:t>
-                                </w:r>
-                                <w:proofErr w:type="spellStart"/>
-                                <w:r>
-                                  <w:rPr>
-                                    <w:sz w:val="24"/>
-                                    <w:szCs w:val="24"/>
-                                    <w:lang w:val="en-US"/>
-                                  </w:rPr>
-                                  <w:t>HCMc</w:t>
-                                </w:r>
-                                <w:proofErr w:type="spellEnd"/>
+                                  <w:t>383 Nguyen Duy Trinh, Thu Duc City, HCMc</w:t>
+                                </w:r>
                               </w:p>
                               <w:p>
                                 <w:pPr>
@@ -3547,18 +3148,8 @@
                                     <w:szCs w:val="24"/>
                                     <w:lang w:val="en-US"/>
                                   </w:rPr>
-                                  <w:t>linkedin.com/in/</w:t>
-                                </w:r>
-                                <w:proofErr w:type="spellStart"/>
-                                <w:r>
-                                  <w:rPr>
-                                    <w:sz w:val="24"/>
-                                    <w:szCs w:val="24"/>
-                                    <w:lang w:val="en-US"/>
-                                  </w:rPr>
-                                  <w:t>mrcuongtv</w:t>
-                                </w:r>
-                                <w:proofErr w:type="spellEnd"/>
+                                  <w:t>linkedin.com/in/mrcuongtv</w:t>
+                                </w:r>
                               </w:p>
                               <w:p>
                                 <w:pPr>
@@ -3780,36 +3371,8 @@
                               <w:szCs w:val="24"/>
                               <w:lang w:val="en-US"/>
                             </w:rPr>
-                            <w:t xml:space="preserve">383 Nguyen </w:t>
-                          </w:r>
-                          <w:proofErr w:type="spellStart"/>
-                          <w:r>
-                            <w:rPr>
-                              <w:sz w:val="24"/>
-                              <w:szCs w:val="24"/>
-                              <w:lang w:val="en-US"/>
-                            </w:rPr>
-                            <w:t>Duy</w:t>
-                          </w:r>
-                          <w:proofErr w:type="spellEnd"/>
-                          <w:r>
-                            <w:rPr>
-                              <w:sz w:val="24"/>
-                              <w:szCs w:val="24"/>
-                              <w:lang w:val="en-US"/>
-                            </w:rPr>
-                            <w:t xml:space="preserve"> Trinh, Thu Duc City, </w:t>
-                          </w:r>
-                          <w:proofErr w:type="spellStart"/>
-                          <w:r>
-                            <w:rPr>
-                              <w:sz w:val="24"/>
-                              <w:szCs w:val="24"/>
-                              <w:lang w:val="en-US"/>
-                            </w:rPr>
-                            <w:t>HCMc</w:t>
-                          </w:r>
-                          <w:proofErr w:type="spellEnd"/>
+                            <w:t>383 Nguyen Duy Trinh, Thu Duc City, HCMc</w:t>
+                          </w:r>
                         </w:p>
                         <w:p>
                           <w:pPr>
@@ -3990,18 +3553,8 @@
                               <w:szCs w:val="24"/>
                               <w:lang w:val="en-US"/>
                             </w:rPr>
-                            <w:t>linkedin.com/in/</w:t>
-                          </w:r>
-                          <w:proofErr w:type="spellStart"/>
-                          <w:r>
-                            <w:rPr>
-                              <w:sz w:val="24"/>
-                              <w:szCs w:val="24"/>
-                              <w:lang w:val="en-US"/>
-                            </w:rPr>
-                            <w:t>mrcuongtv</w:t>
-                          </w:r>
-                          <w:proofErr w:type="spellEnd"/>
+                            <w:t>linkedin.com/in/mrcuongtv</w:t>
+                          </w:r>
                         </w:p>
                         <w:p>
                           <w:pPr>
@@ -4326,67 +3879,7 @@
                                 <w:szCs w:val="24"/>
                                 <w:lang w:val="en-US"/>
                               </w:rPr>
-                              <w:t>Quantic Ltd (</w:t>
-                            </w:r>
-                            <w:proofErr w:type="spellStart"/>
-                            <w:r>
-                              <w:rPr>
-                                <w:b/>
-                                <w:sz w:val="24"/>
-                                <w:szCs w:val="24"/>
-                                <w:lang w:val="en-US"/>
-                              </w:rPr>
-                              <w:t>Cty</w:t>
-                            </w:r>
-                            <w:proofErr w:type="spellEnd"/>
-                            <w:r>
-                              <w:rPr>
-                                <w:b/>
-                                <w:sz w:val="24"/>
-                                <w:szCs w:val="24"/>
-                                <w:lang w:val="en-US"/>
-                              </w:rPr>
-                              <w:t xml:space="preserve"> Tin </w:t>
-                            </w:r>
-                            <w:proofErr w:type="spellStart"/>
-                            <w:r>
-                              <w:rPr>
-                                <w:b/>
-                                <w:sz w:val="24"/>
-                                <w:szCs w:val="24"/>
-                                <w:lang w:val="en-US"/>
-                              </w:rPr>
-                              <w:t>học</w:t>
-                            </w:r>
-                            <w:proofErr w:type="spellEnd"/>
-                            <w:r>
-                              <w:rPr>
-                                <w:b/>
-                                <w:sz w:val="24"/>
-                                <w:szCs w:val="24"/>
-                                <w:lang w:val="en-US"/>
-                              </w:rPr>
-                              <w:t xml:space="preserve"> Anh </w:t>
-                            </w:r>
-                            <w:proofErr w:type="spellStart"/>
-                            <w:r>
-                              <w:rPr>
-                                <w:b/>
-                                <w:sz w:val="24"/>
-                                <w:szCs w:val="24"/>
-                                <w:lang w:val="en-US"/>
-                              </w:rPr>
-                              <w:t>Quân</w:t>
-                            </w:r>
-                            <w:proofErr w:type="spellEnd"/>
-                            <w:r>
-                              <w:rPr>
-                                <w:b/>
-                                <w:sz w:val="24"/>
-                                <w:szCs w:val="24"/>
-                                <w:lang w:val="en-US"/>
-                              </w:rPr>
-                              <w:t>)</w:t>
+                              <w:t>Quantic Ltd (Cty Tin học Anh Quân)</w:t>
                             </w:r>
                             <w:r>
                               <w:rPr>
@@ -4418,18 +3911,8 @@
                                 <w:szCs w:val="24"/>
                                 <w:lang w:val="en-US"/>
                               </w:rPr>
-                              <w:t xml:space="preserve">, </w:t>
-                            </w:r>
-                            <w:proofErr w:type="spellStart"/>
-                            <w:r>
-                              <w:rPr>
-                                <w:sz w:val="24"/>
-                                <w:szCs w:val="24"/>
-                                <w:lang w:val="en-US"/>
-                              </w:rPr>
-                              <w:t>HCMc</w:t>
-                            </w:r>
-                            <w:proofErr w:type="spellEnd"/>
+                              <w:t>, HCMc</w:t>
+                            </w:r>
                           </w:p>
                           <w:p>
                             <w:pPr>
@@ -4566,23 +4049,7 @@
                                 <w:szCs w:val="24"/>
                                 <w:lang w:val="en-US"/>
                               </w:rPr>
-                              <w:t xml:space="preserve">Review test script </w:t>
-                            </w:r>
-                            <w:r>
-                              <w:rPr>
-                                <w:sz w:val="24"/>
-                                <w:szCs w:val="24"/>
-                                <w:lang w:val="en-US"/>
-                              </w:rPr>
-                              <w:t>submitted</w:t>
-                            </w:r>
-                            <w:r>
-                              <w:rPr>
-                                <w:sz w:val="24"/>
-                                <w:szCs w:val="24"/>
-                                <w:lang w:val="en-US"/>
-                              </w:rPr>
-                              <w:t xml:space="preserve"> of team on daily. Do weekly report to customer (included QTP result was reported via Quality Center Tool).</w:t>
+                              <w:t>Review test script submitted of team on daily. Do weekly report to customer (included QTP result was reported via Quality Center Tool).</w:t>
                             </w:r>
                           </w:p>
                           <w:p>
@@ -4642,41 +4109,7 @@
                                 <w:szCs w:val="24"/>
                                 <w:lang w:val="en-US"/>
                               </w:rPr>
-                              <w:t xml:space="preserve"> &amp; Improve </w:t>
-                            </w:r>
-                            <w:proofErr w:type="spellStart"/>
-                            <w:r>
-                              <w:rPr>
-                                <w:sz w:val="24"/>
-                                <w:szCs w:val="24"/>
-                                <w:lang w:val="en-US"/>
-                              </w:rPr>
-                              <w:t>QuickTest</w:t>
-                            </w:r>
-                            <w:proofErr w:type="spellEnd"/>
-                            <w:r>
-                              <w:rPr>
-                                <w:sz w:val="24"/>
-                                <w:szCs w:val="24"/>
-                                <w:lang w:val="en-US"/>
-                              </w:rPr>
-                              <w:t xml:space="preserve"> Library to reuse on </w:t>
-                            </w:r>
-                            <w:r>
-                              <w:rPr>
-                                <w:sz w:val="24"/>
-                                <w:szCs w:val="24"/>
-                                <w:lang w:val="en-US"/>
-                              </w:rPr>
-                              <w:t>another</w:t>
-                            </w:r>
-                            <w:r>
-                              <w:rPr>
-                                <w:sz w:val="24"/>
-                                <w:szCs w:val="24"/>
-                                <w:lang w:val="en-US"/>
-                              </w:rPr>
-                              <w:t xml:space="preserve"> project</w:t>
+                              <w:t xml:space="preserve"> &amp; Improve QuickTest Library to reuse on another project</w:t>
                             </w:r>
                             <w:r>
                               <w:rPr>
@@ -4769,16 +4202,7 @@
                                 <w:szCs w:val="24"/>
                                 <w:lang w:val="en-US"/>
                               </w:rPr>
-                              <w:t xml:space="preserve">QC </w:t>
-                            </w:r>
-                            <w:r>
-                              <w:rPr>
-                                <w:b/>
-                                <w:sz w:val="24"/>
-                                <w:szCs w:val="24"/>
-                                <w:lang w:val="en-US"/>
-                              </w:rPr>
-                              <w:t>Engineer</w:t>
+                              <w:t>QC Engineer</w:t>
                             </w:r>
                             <w:r>
                               <w:rPr>
@@ -4810,15 +4234,7 @@
                                 <w:szCs w:val="24"/>
                                 <w:lang w:val="en-US"/>
                               </w:rPr>
-                              <w:t>0</w:t>
-                            </w:r>
-                            <w:r>
-                              <w:rPr>
-                                <w:sz w:val="24"/>
-                                <w:szCs w:val="24"/>
-                                <w:lang w:val="en-US"/>
-                              </w:rPr>
-                              <w:t>7</w:t>
+                              <w:t>07</w:t>
                             </w:r>
                             <w:r>
                               <w:rPr>
@@ -4834,31 +4250,7 @@
                                 <w:szCs w:val="24"/>
                                 <w:lang w:val="en-US"/>
                               </w:rPr>
-                              <w:t>0</w:t>
-                            </w:r>
-                            <w:r>
-                              <w:rPr>
-                                <w:sz w:val="24"/>
-                                <w:szCs w:val="24"/>
-                                <w:lang w:val="en-US"/>
-                              </w:rPr>
-                              <w:t>1</w:t>
-                            </w:r>
-                            <w:r>
-                              <w:rPr>
-                                <w:sz w:val="24"/>
-                                <w:szCs w:val="24"/>
-                                <w:lang w:val="en-US"/>
-                              </w:rPr>
-                              <w:t>/20</w:t>
-                            </w:r>
-                            <w:r>
-                              <w:rPr>
-                                <w:sz w:val="24"/>
-                                <w:szCs w:val="24"/>
-                                <w:lang w:val="en-US"/>
-                              </w:rPr>
-                              <w:t>09</w:t>
+                              <w:t>01/2009</w:t>
                             </w:r>
                           </w:p>
                           <w:p>
@@ -4909,18 +4301,8 @@
                                 <w:szCs w:val="24"/>
                                 <w:lang w:val="en-US"/>
                               </w:rPr>
-                              <w:t xml:space="preserve">, </w:t>
-                            </w:r>
-                            <w:proofErr w:type="spellStart"/>
-                            <w:r>
-                              <w:rPr>
-                                <w:sz w:val="24"/>
-                                <w:szCs w:val="24"/>
-                                <w:lang w:val="en-US"/>
-                              </w:rPr>
-                              <w:t>HCMc</w:t>
-                            </w:r>
-                            <w:proofErr w:type="spellEnd"/>
+                              <w:t>, HCMc</w:t>
+                            </w:r>
                           </w:p>
                           <w:p>
                             <w:pPr>
@@ -4949,43 +4331,7 @@
                                 <w:szCs w:val="24"/>
                                 <w:lang w:val="en-US"/>
                               </w:rPr>
-                              <w:t xml:space="preserve">: </w:t>
-                            </w:r>
-                            <w:proofErr w:type="spellStart"/>
-                            <w:r>
-                              <w:rPr>
-                                <w:sz w:val="24"/>
-                                <w:szCs w:val="24"/>
-                                <w:lang w:val="en-US"/>
-                              </w:rPr>
-                              <w:t>Timnhanh</w:t>
-                            </w:r>
-                            <w:proofErr w:type="spellEnd"/>
-                            <w:r>
-                              <w:rPr>
-                                <w:sz w:val="24"/>
-                                <w:szCs w:val="24"/>
-                                <w:lang w:val="en-US"/>
-                              </w:rPr>
-                              <w:t xml:space="preserve">, </w:t>
-                            </w:r>
-                            <w:proofErr w:type="spellStart"/>
-                            <w:r>
-                              <w:rPr>
-                                <w:sz w:val="24"/>
-                                <w:szCs w:val="24"/>
-                                <w:lang w:val="en-US"/>
-                              </w:rPr>
-                              <w:t>Kiemviec</w:t>
-                            </w:r>
-                            <w:proofErr w:type="spellEnd"/>
-                            <w:r>
-                              <w:rPr>
-                                <w:sz w:val="24"/>
-                                <w:szCs w:val="24"/>
-                                <w:lang w:val="en-US"/>
-                              </w:rPr>
-                              <w:t xml:space="preserve">, Yume (Social </w:t>
+                              <w:t xml:space="preserve">: Timnhanh, Kiemviec, Yume (Social </w:t>
                             </w:r>
                             <w:r>
                               <w:rPr>
@@ -5105,6 +4451,14 @@
                                 <w:szCs w:val="24"/>
                                 <w:lang w:val="en-US"/>
                               </w:rPr>
+                              <w:t xml:space="preserve"> </w:t>
+                            </w:r>
+                            <w:r>
+                              <w:rPr>
+                                <w:sz w:val="24"/>
+                                <w:szCs w:val="24"/>
+                                <w:lang w:val="en-US"/>
+                              </w:rPr>
                               <w:t>…</w:t>
                             </w:r>
                             <w:r>
@@ -5181,25 +4535,7 @@
                                 <w:szCs w:val="24"/>
                                 <w:lang w:val="en-US"/>
                               </w:rPr>
-                              <w:t xml:space="preserve">Issue Tracking Tool: Research &amp; try to use bug tracking tool: </w:t>
-                            </w:r>
-                            <w:proofErr w:type="spellStart"/>
-                            <w:r>
-                              <w:rPr>
-                                <w:sz w:val="24"/>
-                                <w:szCs w:val="24"/>
-                                <w:lang w:val="en-US"/>
-                              </w:rPr>
-                              <w:t>TestLink</w:t>
-                            </w:r>
-                            <w:proofErr w:type="spellEnd"/>
-                            <w:r>
-                              <w:rPr>
-                                <w:sz w:val="24"/>
-                                <w:szCs w:val="24"/>
-                                <w:lang w:val="en-US"/>
-                              </w:rPr>
-                              <w:t>, Mantis, Fiddler, Firebugs.</w:t>
+                              <w:t>Issue Tracking Tool: Research &amp; try to use bug tracking tool: TestLink, Mantis, Fiddler, Firebugs.</w:t>
                             </w:r>
                           </w:p>
                           <w:p>
@@ -5270,15 +4606,7 @@
                                 <w:szCs w:val="24"/>
                                 <w:lang w:val="en-US"/>
                               </w:rPr>
-                              <w:t>0</w:t>
-                            </w:r>
-                            <w:r>
-                              <w:rPr>
-                                <w:sz w:val="24"/>
-                                <w:szCs w:val="24"/>
-                                <w:lang w:val="en-US"/>
-                              </w:rPr>
-                              <w:t>6</w:t>
+                              <w:t>06</w:t>
                             </w:r>
                             <w:r>
                               <w:rPr>
@@ -5294,31 +4622,7 @@
                                 <w:szCs w:val="24"/>
                                 <w:lang w:val="en-US"/>
                               </w:rPr>
-                              <w:t>0</w:t>
-                            </w:r>
-                            <w:r>
-                              <w:rPr>
-                                <w:sz w:val="24"/>
-                                <w:szCs w:val="24"/>
-                                <w:lang w:val="en-US"/>
-                              </w:rPr>
-                              <w:t>7</w:t>
-                            </w:r>
-                            <w:r>
-                              <w:rPr>
-                                <w:sz w:val="24"/>
-                                <w:szCs w:val="24"/>
-                                <w:lang w:val="en-US"/>
-                              </w:rPr>
-                              <w:t>/200</w:t>
-                            </w:r>
-                            <w:r>
-                              <w:rPr>
-                                <w:sz w:val="24"/>
-                                <w:szCs w:val="24"/>
-                                <w:lang w:val="en-US"/>
-                              </w:rPr>
-                              <w:t>7</w:t>
+                              <w:t>07/2007</w:t>
                             </w:r>
                           </w:p>
                           <w:p>
@@ -5330,7 +4634,6 @@
                                 <w:lang w:val="en-US"/>
                               </w:rPr>
                             </w:pPr>
-                            <w:proofErr w:type="spellStart"/>
                             <w:r>
                               <w:rPr>
                                 <w:b/>
@@ -5338,17 +4641,7 @@
                                 <w:szCs w:val="24"/>
                                 <w:lang w:val="en-US"/>
                               </w:rPr>
-                              <w:t>TheGioiPhang</w:t>
-                            </w:r>
-                            <w:proofErr w:type="spellEnd"/>
-                            <w:r>
-                              <w:rPr>
-                                <w:b/>
-                                <w:sz w:val="24"/>
-                                <w:szCs w:val="24"/>
-                                <w:lang w:val="en-US"/>
-                              </w:rPr>
-                              <w:t xml:space="preserve"> Trading Service &amp; Advertising Ltd. Company</w:t>
+                              <w:t>TheGioiPhang Trading Service &amp; Advertising Ltd. Company</w:t>
                             </w:r>
                             <w:r>
                               <w:rPr>
@@ -5358,52 +4651,14 @@
                               </w:rPr>
                               <w:t xml:space="preserve">, </w:t>
                             </w:r>
-                            <w:proofErr w:type="spellStart"/>
-                            <w:r>
-                              <w:rPr>
-                                <w:sz w:val="24"/>
-                                <w:szCs w:val="24"/>
-                                <w:lang w:val="en-US"/>
-                              </w:rPr>
-                              <w:t>Phu</w:t>
-                            </w:r>
-                            <w:proofErr w:type="spellEnd"/>
-                            <w:r>
-                              <w:rPr>
-                                <w:sz w:val="24"/>
-                                <w:szCs w:val="24"/>
-                                <w:lang w:val="en-US"/>
-                              </w:rPr>
-                              <w:t xml:space="preserve"> </w:t>
-                            </w:r>
-                            <w:proofErr w:type="spellStart"/>
-                            <w:r>
-                              <w:rPr>
-                                <w:sz w:val="24"/>
-                                <w:szCs w:val="24"/>
-                                <w:lang w:val="en-US"/>
-                              </w:rPr>
-                              <w:t>Nhuan</w:t>
-                            </w:r>
-                            <w:proofErr w:type="spellEnd"/>
-                            <w:r>
-                              <w:rPr>
-                                <w:sz w:val="24"/>
-                                <w:szCs w:val="24"/>
-                                <w:lang w:val="en-US"/>
-                              </w:rPr>
-                              <w:t xml:space="preserve">, </w:t>
-                            </w:r>
-                            <w:proofErr w:type="spellStart"/>
-                            <w:r>
-                              <w:rPr>
-                                <w:sz w:val="24"/>
-                                <w:szCs w:val="24"/>
-                                <w:lang w:val="en-US"/>
-                              </w:rPr>
-                              <w:t>HCMc</w:t>
-                            </w:r>
-                            <w:proofErr w:type="spellEnd"/>
+                            <w:r>
+                              <w:rPr>
+                                <w:sz w:val="24"/>
+                                <w:szCs w:val="24"/>
+                                <w:lang w:val="en-US"/>
+                              </w:rPr>
+                              <w:t>Phu Nhuan, HCMc</w:t>
+                            </w:r>
                           </w:p>
                           <w:p>
                             <w:pPr>
@@ -5541,7 +4796,6 @@
                               </w:rPr>
                               <w:t xml:space="preserve">, </w:t>
                             </w:r>
-                            <w:proofErr w:type="spellStart"/>
                             <w:r>
                               <w:rPr>
                                 <w:sz w:val="24"/>
@@ -5550,7 +4804,6 @@
                               </w:rPr>
                               <w:t>HCMc</w:t>
                             </w:r>
-                            <w:proofErr w:type="spellEnd"/>
                           </w:p>
                           <w:p>
                             <w:pPr>
@@ -5775,6 +5028,15 @@
                                 <w:lang w:val="en-US"/>
                               </w:rPr>
                               <w:t>, JMeter</w:t>
+                            </w:r>
+                            <w:r>
+                              <w:rPr>
+                                <w:b/>
+                                <w:sz w:val="24"/>
+                                <w:szCs w:val="24"/>
+                                <w:lang w:val="en-US"/>
+                              </w:rPr>
+                              <w:t>, Postman</w:t>
                             </w:r>
                             <w:r>
                               <w:rPr>
@@ -5974,67 +5236,7 @@
                           <w:szCs w:val="24"/>
                           <w:lang w:val="en-US"/>
                         </w:rPr>
-                        <w:t>Quantic Ltd (</w:t>
-                      </w:r>
-                      <w:proofErr w:type="spellStart"/>
-                      <w:r>
-                        <w:rPr>
-                          <w:b/>
-                          <w:sz w:val="24"/>
-                          <w:szCs w:val="24"/>
-                          <w:lang w:val="en-US"/>
-                        </w:rPr>
-                        <w:t>Cty</w:t>
-                      </w:r>
-                      <w:proofErr w:type="spellEnd"/>
-                      <w:r>
-                        <w:rPr>
-                          <w:b/>
-                          <w:sz w:val="24"/>
-                          <w:szCs w:val="24"/>
-                          <w:lang w:val="en-US"/>
-                        </w:rPr>
-                        <w:t xml:space="preserve"> Tin </w:t>
-                      </w:r>
-                      <w:proofErr w:type="spellStart"/>
-                      <w:r>
-                        <w:rPr>
-                          <w:b/>
-                          <w:sz w:val="24"/>
-                          <w:szCs w:val="24"/>
-                          <w:lang w:val="en-US"/>
-                        </w:rPr>
-                        <w:t>học</w:t>
-                      </w:r>
-                      <w:proofErr w:type="spellEnd"/>
-                      <w:r>
-                        <w:rPr>
-                          <w:b/>
-                          <w:sz w:val="24"/>
-                          <w:szCs w:val="24"/>
-                          <w:lang w:val="en-US"/>
-                        </w:rPr>
-                        <w:t xml:space="preserve"> Anh </w:t>
-                      </w:r>
-                      <w:proofErr w:type="spellStart"/>
-                      <w:r>
-                        <w:rPr>
-                          <w:b/>
-                          <w:sz w:val="24"/>
-                          <w:szCs w:val="24"/>
-                          <w:lang w:val="en-US"/>
-                        </w:rPr>
-                        <w:t>Quân</w:t>
-                      </w:r>
-                      <w:proofErr w:type="spellEnd"/>
-                      <w:r>
-                        <w:rPr>
-                          <w:b/>
-                          <w:sz w:val="24"/>
-                          <w:szCs w:val="24"/>
-                          <w:lang w:val="en-US"/>
-                        </w:rPr>
-                        <w:t>)</w:t>
+                        <w:t>Quantic Ltd (Cty Tin học Anh Quân)</w:t>
                       </w:r>
                       <w:r>
                         <w:rPr>
@@ -6066,18 +5268,8 @@
                           <w:szCs w:val="24"/>
                           <w:lang w:val="en-US"/>
                         </w:rPr>
-                        <w:t xml:space="preserve">, </w:t>
-                      </w:r>
-                      <w:proofErr w:type="spellStart"/>
-                      <w:r>
-                        <w:rPr>
-                          <w:sz w:val="24"/>
-                          <w:szCs w:val="24"/>
-                          <w:lang w:val="en-US"/>
-                        </w:rPr>
-                        <w:t>HCMc</w:t>
-                      </w:r>
-                      <w:proofErr w:type="spellEnd"/>
+                        <w:t>, HCMc</w:t>
+                      </w:r>
                     </w:p>
                     <w:p>
                       <w:pPr>
@@ -6214,23 +5406,7 @@
                           <w:szCs w:val="24"/>
                           <w:lang w:val="en-US"/>
                         </w:rPr>
-                        <w:t xml:space="preserve">Review test script </w:t>
-                      </w:r>
-                      <w:r>
-                        <w:rPr>
-                          <w:sz w:val="24"/>
-                          <w:szCs w:val="24"/>
-                          <w:lang w:val="en-US"/>
-                        </w:rPr>
-                        <w:t>submitted</w:t>
-                      </w:r>
-                      <w:r>
-                        <w:rPr>
-                          <w:sz w:val="24"/>
-                          <w:szCs w:val="24"/>
-                          <w:lang w:val="en-US"/>
-                        </w:rPr>
-                        <w:t xml:space="preserve"> of team on daily. Do weekly report to customer (included QTP result was reported via Quality Center Tool).</w:t>
+                        <w:t>Review test script submitted of team on daily. Do weekly report to customer (included QTP result was reported via Quality Center Tool).</w:t>
                       </w:r>
                     </w:p>
                     <w:p>
@@ -6290,41 +5466,7 @@
                           <w:szCs w:val="24"/>
                           <w:lang w:val="en-US"/>
                         </w:rPr>
-                        <w:t xml:space="preserve"> &amp; Improve </w:t>
-                      </w:r>
-                      <w:proofErr w:type="spellStart"/>
-                      <w:r>
-                        <w:rPr>
-                          <w:sz w:val="24"/>
-                          <w:szCs w:val="24"/>
-                          <w:lang w:val="en-US"/>
-                        </w:rPr>
-                        <w:t>QuickTest</w:t>
-                      </w:r>
-                      <w:proofErr w:type="spellEnd"/>
-                      <w:r>
-                        <w:rPr>
-                          <w:sz w:val="24"/>
-                          <w:szCs w:val="24"/>
-                          <w:lang w:val="en-US"/>
-                        </w:rPr>
-                        <w:t xml:space="preserve"> Library to reuse on </w:t>
-                      </w:r>
-                      <w:r>
-                        <w:rPr>
-                          <w:sz w:val="24"/>
-                          <w:szCs w:val="24"/>
-                          <w:lang w:val="en-US"/>
-                        </w:rPr>
-                        <w:t>another</w:t>
-                      </w:r>
-                      <w:r>
-                        <w:rPr>
-                          <w:sz w:val="24"/>
-                          <w:szCs w:val="24"/>
-                          <w:lang w:val="en-US"/>
-                        </w:rPr>
-                        <w:t xml:space="preserve"> project</w:t>
+                        <w:t xml:space="preserve"> &amp; Improve QuickTest Library to reuse on another project</w:t>
                       </w:r>
                       <w:r>
                         <w:rPr>
@@ -6417,16 +5559,7 @@
                           <w:szCs w:val="24"/>
                           <w:lang w:val="en-US"/>
                         </w:rPr>
-                        <w:t xml:space="preserve">QC </w:t>
-                      </w:r>
-                      <w:r>
-                        <w:rPr>
-                          <w:b/>
-                          <w:sz w:val="24"/>
-                          <w:szCs w:val="24"/>
-                          <w:lang w:val="en-US"/>
-                        </w:rPr>
-                        <w:t>Engineer</w:t>
+                        <w:t>QC Engineer</w:t>
                       </w:r>
                       <w:r>
                         <w:rPr>
@@ -6458,15 +5591,7 @@
                           <w:szCs w:val="24"/>
                           <w:lang w:val="en-US"/>
                         </w:rPr>
-                        <w:t>0</w:t>
-                      </w:r>
-                      <w:r>
-                        <w:rPr>
-                          <w:sz w:val="24"/>
-                          <w:szCs w:val="24"/>
-                          <w:lang w:val="en-US"/>
-                        </w:rPr>
-                        <w:t>7</w:t>
+                        <w:t>07</w:t>
                       </w:r>
                       <w:r>
                         <w:rPr>
@@ -6482,31 +5607,7 @@
                           <w:szCs w:val="24"/>
                           <w:lang w:val="en-US"/>
                         </w:rPr>
-                        <w:t>0</w:t>
-                      </w:r>
-                      <w:r>
-                        <w:rPr>
-                          <w:sz w:val="24"/>
-                          <w:szCs w:val="24"/>
-                          <w:lang w:val="en-US"/>
-                        </w:rPr>
-                        <w:t>1</w:t>
-                      </w:r>
-                      <w:r>
-                        <w:rPr>
-                          <w:sz w:val="24"/>
-                          <w:szCs w:val="24"/>
-                          <w:lang w:val="en-US"/>
-                        </w:rPr>
-                        <w:t>/20</w:t>
-                      </w:r>
-                      <w:r>
-                        <w:rPr>
-                          <w:sz w:val="24"/>
-                          <w:szCs w:val="24"/>
-                          <w:lang w:val="en-US"/>
-                        </w:rPr>
-                        <w:t>09</w:t>
+                        <w:t>01/2009</w:t>
                       </w:r>
                     </w:p>
                     <w:p>
@@ -6557,18 +5658,8 @@
                           <w:szCs w:val="24"/>
                           <w:lang w:val="en-US"/>
                         </w:rPr>
-                        <w:t xml:space="preserve">, </w:t>
-                      </w:r>
-                      <w:proofErr w:type="spellStart"/>
-                      <w:r>
-                        <w:rPr>
-                          <w:sz w:val="24"/>
-                          <w:szCs w:val="24"/>
-                          <w:lang w:val="en-US"/>
-                        </w:rPr>
-                        <w:t>HCMc</w:t>
-                      </w:r>
-                      <w:proofErr w:type="spellEnd"/>
+                        <w:t>, HCMc</w:t>
+                      </w:r>
                     </w:p>
                     <w:p>
                       <w:pPr>
@@ -6597,43 +5688,7 @@
                           <w:szCs w:val="24"/>
                           <w:lang w:val="en-US"/>
                         </w:rPr>
-                        <w:t xml:space="preserve">: </w:t>
-                      </w:r>
-                      <w:proofErr w:type="spellStart"/>
-                      <w:r>
-                        <w:rPr>
-                          <w:sz w:val="24"/>
-                          <w:szCs w:val="24"/>
-                          <w:lang w:val="en-US"/>
-                        </w:rPr>
-                        <w:t>Timnhanh</w:t>
-                      </w:r>
-                      <w:proofErr w:type="spellEnd"/>
-                      <w:r>
-                        <w:rPr>
-                          <w:sz w:val="24"/>
-                          <w:szCs w:val="24"/>
-                          <w:lang w:val="en-US"/>
-                        </w:rPr>
-                        <w:t xml:space="preserve">, </w:t>
-                      </w:r>
-                      <w:proofErr w:type="spellStart"/>
-                      <w:r>
-                        <w:rPr>
-                          <w:sz w:val="24"/>
-                          <w:szCs w:val="24"/>
-                          <w:lang w:val="en-US"/>
-                        </w:rPr>
-                        <w:t>Kiemviec</w:t>
-                      </w:r>
-                      <w:proofErr w:type="spellEnd"/>
-                      <w:r>
-                        <w:rPr>
-                          <w:sz w:val="24"/>
-                          <w:szCs w:val="24"/>
-                          <w:lang w:val="en-US"/>
-                        </w:rPr>
-                        <w:t xml:space="preserve">, Yume (Social </w:t>
+                        <w:t xml:space="preserve">: Timnhanh, Kiemviec, Yume (Social </w:t>
                       </w:r>
                       <w:r>
                         <w:rPr>
@@ -6753,6 +5808,14 @@
                           <w:szCs w:val="24"/>
                           <w:lang w:val="en-US"/>
                         </w:rPr>
+                        <w:t xml:space="preserve"> </w:t>
+                      </w:r>
+                      <w:r>
+                        <w:rPr>
+                          <w:sz w:val="24"/>
+                          <w:szCs w:val="24"/>
+                          <w:lang w:val="en-US"/>
+                        </w:rPr>
                         <w:t>…</w:t>
                       </w:r>
                       <w:r>
@@ -6829,25 +5892,7 @@
                           <w:szCs w:val="24"/>
                           <w:lang w:val="en-US"/>
                         </w:rPr>
-                        <w:t xml:space="preserve">Issue Tracking Tool: Research &amp; try to use bug tracking tool: </w:t>
-                      </w:r>
-                      <w:proofErr w:type="spellStart"/>
-                      <w:r>
-                        <w:rPr>
-                          <w:sz w:val="24"/>
-                          <w:szCs w:val="24"/>
-                          <w:lang w:val="en-US"/>
-                        </w:rPr>
-                        <w:t>TestLink</w:t>
-                      </w:r>
-                      <w:proofErr w:type="spellEnd"/>
-                      <w:r>
-                        <w:rPr>
-                          <w:sz w:val="24"/>
-                          <w:szCs w:val="24"/>
-                          <w:lang w:val="en-US"/>
-                        </w:rPr>
-                        <w:t>, Mantis, Fiddler, Firebugs.</w:t>
+                        <w:t>Issue Tracking Tool: Research &amp; try to use bug tracking tool: TestLink, Mantis, Fiddler, Firebugs.</w:t>
                       </w:r>
                     </w:p>
                     <w:p>
@@ -6918,15 +5963,7 @@
                           <w:szCs w:val="24"/>
                           <w:lang w:val="en-US"/>
                         </w:rPr>
-                        <w:t>0</w:t>
-                      </w:r>
-                      <w:r>
-                        <w:rPr>
-                          <w:sz w:val="24"/>
-                          <w:szCs w:val="24"/>
-                          <w:lang w:val="en-US"/>
-                        </w:rPr>
-                        <w:t>6</w:t>
+                        <w:t>06</w:t>
                       </w:r>
                       <w:r>
                         <w:rPr>
@@ -6942,31 +5979,7 @@
                           <w:szCs w:val="24"/>
                           <w:lang w:val="en-US"/>
                         </w:rPr>
-                        <w:t>0</w:t>
-                      </w:r>
-                      <w:r>
-                        <w:rPr>
-                          <w:sz w:val="24"/>
-                          <w:szCs w:val="24"/>
-                          <w:lang w:val="en-US"/>
-                        </w:rPr>
-                        <w:t>7</w:t>
-                      </w:r>
-                      <w:r>
-                        <w:rPr>
-                          <w:sz w:val="24"/>
-                          <w:szCs w:val="24"/>
-                          <w:lang w:val="en-US"/>
-                        </w:rPr>
-                        <w:t>/200</w:t>
-                      </w:r>
-                      <w:r>
-                        <w:rPr>
-                          <w:sz w:val="24"/>
-                          <w:szCs w:val="24"/>
-                          <w:lang w:val="en-US"/>
-                        </w:rPr>
-                        <w:t>7</w:t>
+                        <w:t>07/2007</w:t>
                       </w:r>
                     </w:p>
                     <w:p>
@@ -6978,7 +5991,6 @@
                           <w:lang w:val="en-US"/>
                         </w:rPr>
                       </w:pPr>
-                      <w:proofErr w:type="spellStart"/>
                       <w:r>
                         <w:rPr>
                           <w:b/>
@@ -6986,17 +5998,7 @@
                           <w:szCs w:val="24"/>
                           <w:lang w:val="en-US"/>
                         </w:rPr>
-                        <w:t>TheGioiPhang</w:t>
-                      </w:r>
-                      <w:proofErr w:type="spellEnd"/>
-                      <w:r>
-                        <w:rPr>
-                          <w:b/>
-                          <w:sz w:val="24"/>
-                          <w:szCs w:val="24"/>
-                          <w:lang w:val="en-US"/>
-                        </w:rPr>
-                        <w:t xml:space="preserve"> Trading Service &amp; Advertising Ltd. Company</w:t>
+                        <w:t>TheGioiPhang Trading Service &amp; Advertising Ltd. Company</w:t>
                       </w:r>
                       <w:r>
                         <w:rPr>
@@ -7006,52 +6008,14 @@
                         </w:rPr>
                         <w:t xml:space="preserve">, </w:t>
                       </w:r>
-                      <w:proofErr w:type="spellStart"/>
-                      <w:r>
-                        <w:rPr>
-                          <w:sz w:val="24"/>
-                          <w:szCs w:val="24"/>
-                          <w:lang w:val="en-US"/>
-                        </w:rPr>
-                        <w:t>Phu</w:t>
-                      </w:r>
-                      <w:proofErr w:type="spellEnd"/>
-                      <w:r>
-                        <w:rPr>
-                          <w:sz w:val="24"/>
-                          <w:szCs w:val="24"/>
-                          <w:lang w:val="en-US"/>
-                        </w:rPr>
-                        <w:t xml:space="preserve"> </w:t>
-                      </w:r>
-                      <w:proofErr w:type="spellStart"/>
-                      <w:r>
-                        <w:rPr>
-                          <w:sz w:val="24"/>
-                          <w:szCs w:val="24"/>
-                          <w:lang w:val="en-US"/>
-                        </w:rPr>
-                        <w:t>Nhuan</w:t>
-                      </w:r>
-                      <w:proofErr w:type="spellEnd"/>
-                      <w:r>
-                        <w:rPr>
-                          <w:sz w:val="24"/>
-                          <w:szCs w:val="24"/>
-                          <w:lang w:val="en-US"/>
-                        </w:rPr>
-                        <w:t xml:space="preserve">, </w:t>
-                      </w:r>
-                      <w:proofErr w:type="spellStart"/>
-                      <w:r>
-                        <w:rPr>
-                          <w:sz w:val="24"/>
-                          <w:szCs w:val="24"/>
-                          <w:lang w:val="en-US"/>
-                        </w:rPr>
-                        <w:t>HCMc</w:t>
-                      </w:r>
-                      <w:proofErr w:type="spellEnd"/>
+                      <w:r>
+                        <w:rPr>
+                          <w:sz w:val="24"/>
+                          <w:szCs w:val="24"/>
+                          <w:lang w:val="en-US"/>
+                        </w:rPr>
+                        <w:t>Phu Nhuan, HCMc</w:t>
+                      </w:r>
                     </w:p>
                     <w:p>
                       <w:pPr>
@@ -7189,7 +6153,6 @@
                         </w:rPr>
                         <w:t xml:space="preserve">, </w:t>
                       </w:r>
-                      <w:proofErr w:type="spellStart"/>
                       <w:r>
                         <w:rPr>
                           <w:sz w:val="24"/>
@@ -7198,7 +6161,6 @@
                         </w:rPr>
                         <w:t>HCMc</w:t>
                       </w:r>
-                      <w:proofErr w:type="spellEnd"/>
                     </w:p>
                     <w:p>
                       <w:pPr>
@@ -7423,6 +6385,15 @@
                           <w:lang w:val="en-US"/>
                         </w:rPr>
                         <w:t>, JMeter</w:t>
+                      </w:r>
+                      <w:r>
+                        <w:rPr>
+                          <w:b/>
+                          <w:sz w:val="24"/>
+                          <w:szCs w:val="24"/>
+                          <w:lang w:val="en-US"/>
+                        </w:rPr>
+                        <w:t>, Postman</w:t>
                       </w:r>
                       <w:r>
                         <w:rPr>
@@ -8013,36 +6984,8 @@
                                 <w:szCs w:val="24"/>
                                 <w:lang w:val="en-US"/>
                               </w:rPr>
-                              <w:t xml:space="preserve">383 Nguyen </w:t>
-                            </w:r>
-                            <w:proofErr w:type="spellStart"/>
-                            <w:r>
-                              <w:rPr>
-                                <w:sz w:val="24"/>
-                                <w:szCs w:val="24"/>
-                                <w:lang w:val="en-US"/>
-                              </w:rPr>
-                              <w:t>Duy</w:t>
-                            </w:r>
-                            <w:proofErr w:type="spellEnd"/>
-                            <w:r>
-                              <w:rPr>
-                                <w:sz w:val="24"/>
-                                <w:szCs w:val="24"/>
-                                <w:lang w:val="en-US"/>
-                              </w:rPr>
-                              <w:t xml:space="preserve"> Trinh, Thu Duc City, </w:t>
-                            </w:r>
-                            <w:proofErr w:type="spellStart"/>
-                            <w:r>
-                              <w:rPr>
-                                <w:sz w:val="24"/>
-                                <w:szCs w:val="24"/>
-                                <w:lang w:val="en-US"/>
-                              </w:rPr>
-                              <w:t>HCMc</w:t>
-                            </w:r>
-                            <w:proofErr w:type="spellEnd"/>
+                              <w:t>383 Nguyen Duy Trinh, Thu Duc City, HCMc</w:t>
+                            </w:r>
                           </w:p>
                           <w:p>
                             <w:pPr>
@@ -8239,18 +7182,8 @@
                                 <w:szCs w:val="24"/>
                                 <w:lang w:val="en-US"/>
                               </w:rPr>
-                              <w:t>linkedin.com/in/</w:t>
-                            </w:r>
-                            <w:proofErr w:type="spellStart"/>
-                            <w:r>
-                              <w:rPr>
-                                <w:sz w:val="24"/>
-                                <w:szCs w:val="24"/>
-                                <w:lang w:val="en-US"/>
-                              </w:rPr>
-                              <w:t>mrcuongtv</w:t>
-                            </w:r>
-                            <w:proofErr w:type="spellEnd"/>
+                              <w:t>linkedin.com/in/mrcuongtv</w:t>
+                            </w:r>
                           </w:p>
                           <w:p>
                             <w:pPr>
@@ -8472,36 +7405,8 @@
                           <w:szCs w:val="24"/>
                           <w:lang w:val="en-US"/>
                         </w:rPr>
-                        <w:t xml:space="preserve">383 Nguyen </w:t>
-                      </w:r>
-                      <w:proofErr w:type="spellStart"/>
-                      <w:r>
-                        <w:rPr>
-                          <w:sz w:val="24"/>
-                          <w:szCs w:val="24"/>
-                          <w:lang w:val="en-US"/>
-                        </w:rPr>
-                        <w:t>Duy</w:t>
-                      </w:r>
-                      <w:proofErr w:type="spellEnd"/>
-                      <w:r>
-                        <w:rPr>
-                          <w:sz w:val="24"/>
-                          <w:szCs w:val="24"/>
-                          <w:lang w:val="en-US"/>
-                        </w:rPr>
-                        <w:t xml:space="preserve"> Trinh, Thu Duc City, </w:t>
-                      </w:r>
-                      <w:proofErr w:type="spellStart"/>
-                      <w:r>
-                        <w:rPr>
-                          <w:sz w:val="24"/>
-                          <w:szCs w:val="24"/>
-                          <w:lang w:val="en-US"/>
-                        </w:rPr>
-                        <w:t>HCMc</w:t>
-                      </w:r>
-                      <w:proofErr w:type="spellEnd"/>
+                        <w:t>383 Nguyen Duy Trinh, Thu Duc City, HCMc</w:t>
+                      </w:r>
                     </w:p>
                     <w:p>
                       <w:pPr>
@@ -8698,18 +7603,8 @@
                           <w:szCs w:val="24"/>
                           <w:lang w:val="en-US"/>
                         </w:rPr>
-                        <w:t>linkedin.com/in/</w:t>
-                      </w:r>
-                      <w:proofErr w:type="spellStart"/>
-                      <w:r>
-                        <w:rPr>
-                          <w:sz w:val="24"/>
-                          <w:szCs w:val="24"/>
-                          <w:lang w:val="en-US"/>
-                        </w:rPr>
-                        <w:t>mrcuongtv</w:t>
-                      </w:r>
-                      <w:proofErr w:type="spellEnd"/>
+                        <w:t>linkedin.com/in/mrcuongtv</w:t>
+                      </w:r>
                     </w:p>
                     <w:p>
                       <w:pPr>

</xml_diff>

<commit_message>
change CV file to PDF
</commit_message>
<xml_diff>
--- a/assets/CV_CuongTranVan.docx
+++ b/assets/CV_CuongTranVan.docx
@@ -530,6 +530,24 @@
                                 </w:r>
                                 <w:r>
                                   <w:rPr>
+                                    <w:b/>
+                                    <w:sz w:val="24"/>
+                                    <w:szCs w:val="24"/>
+                                    <w:lang w:val="en-US"/>
+                                  </w:rPr>
+                                  <w:t>Engineer</w:t>
+                                </w:r>
+                                <w:r>
+                                  <w:rPr>
+                                    <w:b/>
+                                    <w:sz w:val="24"/>
+                                    <w:szCs w:val="24"/>
+                                    <w:lang w:val="en-US"/>
+                                  </w:rPr>
+                                  <w:t xml:space="preserve"> </w:t>
+                                </w:r>
+                                <w:r>
+                                  <w:rPr>
                                     <w:sz w:val="24"/>
                                     <w:szCs w:val="24"/>
                                     <w:lang w:val="en-US"/>
@@ -1907,6 +1925,24 @@
                               <w:lang w:val="en-US"/>
                             </w:rPr>
                             <w:t>utomation</w:t>
+                          </w:r>
+                          <w:r>
+                            <w:rPr>
+                              <w:b/>
+                              <w:sz w:val="24"/>
+                              <w:szCs w:val="24"/>
+                              <w:lang w:val="en-US"/>
+                            </w:rPr>
+                            <w:t xml:space="preserve"> </w:t>
+                          </w:r>
+                          <w:r>
+                            <w:rPr>
+                              <w:b/>
+                              <w:sz w:val="24"/>
+                              <w:szCs w:val="24"/>
+                              <w:lang w:val="en-US"/>
+                            </w:rPr>
+                            <w:t>Engineer</w:t>
                           </w:r>
                           <w:r>
                             <w:rPr>
@@ -7485,7 +7521,7 @@
                                           <pic:cNvPicPr/>
                                         </pic:nvPicPr>
                                         <pic:blipFill>
-                                          <a:blip r:embed="rId7">
+                                          <a:blip r:embed="rId6">
                                             <a:extLst>
                                               <a:ext uri="{28A0092B-C50C-407E-A947-70E740481C1C}">
                                                 <a14:useLocalDpi xmlns:a14="http://schemas.microsoft.com/office/drawing/2010/main" val="0"/>

</xml_diff>